<commit_message>
Updates to draft based on Matt and Alex's comments.
</commit_message>
<xml_diff>
--- a/Draft/draft.docx
+++ b/Draft/draft.docx
@@ -94,10 +94,129 @@
         </w:rPr>
         <w:t>:</w:t>
       </w:r>
-    </w:p>
-    <w:p>
-      <w:pPr>
-        <w:spacing w:line="360" w:lineRule="auto"/>
+      <w:r>
+        <w:rPr>
+          <w:rFonts w:ascii="Helvetica" w:hAnsi="Helvetica" w:cs="Arial"/>
+          <w:color w:val="000000" w:themeColor="text1"/>
+          <w:sz w:val="22"/>
+          <w:szCs w:val="22"/>
+        </w:rPr>
+        <w:t xml:space="preserve"> </w:t>
+      </w:r>
+      <w:r>
+        <w:rPr>
+          <w:rFonts w:ascii="Helvetica" w:hAnsi="Helvetica" w:cs="Arial"/>
+          <w:color w:val="000000" w:themeColor="text1"/>
+          <w:sz w:val="22"/>
+          <w:szCs w:val="22"/>
+        </w:rPr>
+        <w:t xml:space="preserve">Other-cause </w:t>
+      </w:r>
+      <w:r>
+        <w:rPr>
+          <w:rFonts w:ascii="Helvetica" w:hAnsi="Helvetica" w:cs="Arial"/>
+          <w:color w:val="000000" w:themeColor="text1"/>
+          <w:sz w:val="22"/>
+          <w:szCs w:val="22"/>
+        </w:rPr>
+        <w:t xml:space="preserve">(OC) </w:t>
+      </w:r>
+      <w:r>
+        <w:rPr>
+          <w:rFonts w:ascii="Helvetica" w:hAnsi="Helvetica" w:cs="Arial"/>
+          <w:color w:val="000000" w:themeColor="text1"/>
+          <w:sz w:val="22"/>
+          <w:szCs w:val="22"/>
+        </w:rPr>
+        <w:t>mortality is the primary cause of death in men with localized prostate cancer. Competing risks of OC</w:t>
+      </w:r>
+      <w:r>
+        <w:rPr>
+          <w:rFonts w:ascii="Helvetica" w:hAnsi="Helvetica" w:cs="Arial"/>
+          <w:color w:val="000000" w:themeColor="text1"/>
+          <w:sz w:val="22"/>
+          <w:szCs w:val="22"/>
+        </w:rPr>
+        <w:t xml:space="preserve"> mortality</w:t>
+      </w:r>
+      <w:r>
+        <w:rPr>
+          <w:rFonts w:ascii="Helvetica" w:hAnsi="Helvetica" w:cs="Arial"/>
+          <w:color w:val="000000" w:themeColor="text1"/>
+          <w:sz w:val="22"/>
+          <w:szCs w:val="22"/>
+        </w:rPr>
+        <w:t xml:space="preserve"> can render prostate cancer treatment or treatment intensification futile. However, few tools exist to predict OC</w:t>
+      </w:r>
+      <w:r>
+        <w:rPr>
+          <w:rFonts w:ascii="Helvetica" w:hAnsi="Helvetica" w:cs="Arial"/>
+          <w:color w:val="000000" w:themeColor="text1"/>
+          <w:sz w:val="22"/>
+          <w:szCs w:val="22"/>
+        </w:rPr>
+        <w:t xml:space="preserve"> mortality</w:t>
+      </w:r>
+      <w:r>
+        <w:rPr>
+          <w:rFonts w:ascii="Helvetica" w:hAnsi="Helvetica" w:cs="Arial"/>
+          <w:color w:val="000000" w:themeColor="text1"/>
+          <w:sz w:val="22"/>
+          <w:szCs w:val="22"/>
+        </w:rPr>
+        <w:t xml:space="preserve"> in this population. We aimed to develop a clinically usable, validated prediction model for OC</w:t>
+      </w:r>
+      <w:r>
+        <w:rPr>
+          <w:rFonts w:ascii="Helvetica" w:hAnsi="Helvetica" w:cs="Arial"/>
+          <w:color w:val="000000" w:themeColor="text1"/>
+          <w:sz w:val="22"/>
+          <w:szCs w:val="22"/>
+        </w:rPr>
+        <w:t xml:space="preserve"> mortality</w:t>
+      </w:r>
+      <w:r>
+        <w:rPr>
+          <w:rFonts w:ascii="Helvetica" w:hAnsi="Helvetica" w:cs="Arial"/>
+          <w:color w:val="000000" w:themeColor="text1"/>
+          <w:sz w:val="22"/>
+          <w:szCs w:val="22"/>
+        </w:rPr>
+        <w:t xml:space="preserve"> in men with prostate cancer using two prospective national </w:t>
+      </w:r>
+      <w:r>
+        <w:rPr>
+          <w:rFonts w:ascii="Helvetica" w:hAnsi="Helvetica" w:cs="Arial"/>
+          <w:color w:val="000000" w:themeColor="text1"/>
+          <w:sz w:val="22"/>
+          <w:szCs w:val="22"/>
+        </w:rPr>
+        <w:t>cohorts.</w:t>
+      </w:r>
+    </w:p>
+    <w:p>
+      <w:pPr>
+        <w:spacing w:line="360" w:lineRule="auto"/>
+        <w:rPr>
+          <w:rFonts w:ascii="Helvetica" w:hAnsi="Helvetica" w:cs="Arial"/>
+          <w:color w:val="000000" w:themeColor="text1"/>
+          <w:sz w:val="22"/>
+          <w:szCs w:val="22"/>
+        </w:rPr>
+      </w:pPr>
+    </w:p>
+    <w:p>
+      <w:pPr>
+        <w:spacing w:line="360" w:lineRule="auto"/>
+        <w:rPr>
+          <w:rFonts w:ascii="Helvetica" w:hAnsi="Helvetica" w:cs="Arial"/>
+          <w:bCs/>
+          <w:color w:val="000000" w:themeColor="text1"/>
+          <w:sz w:val="22"/>
+          <w:szCs w:val="22"/>
+        </w:rPr>
+      </w:pPr>
+      <w:r>
         <w:rPr>
           <w:rFonts w:ascii="Helvetica" w:hAnsi="Helvetica" w:cs="Arial"/>
           <w:b/>
@@ -105,7 +224,17 @@
           <w:sz w:val="22"/>
           <w:szCs w:val="22"/>
         </w:rPr>
-      </w:pPr>
+        <w:t>Methods</w:t>
+      </w:r>
+      <w:r>
+        <w:rPr>
+          <w:rFonts w:ascii="Helvetica" w:hAnsi="Helvetica" w:cs="Arial"/>
+          <w:color w:val="000000" w:themeColor="text1"/>
+          <w:sz w:val="22"/>
+          <w:szCs w:val="22"/>
+        </w:rPr>
+        <w:t>:</w:t>
+      </w:r>
       <w:r>
         <w:rPr>
           <w:rFonts w:ascii="Helvetica" w:hAnsi="Helvetica" w:cs="Arial"/>
@@ -114,18 +243,134 @@
           <w:sz w:val="22"/>
           <w:szCs w:val="22"/>
         </w:rPr>
-        <w:t>Methods</w:t>
+        <w:t xml:space="preserve"> </w:t>
       </w:r>
       <w:r>
         <w:rPr>
           <w:rFonts w:ascii="Helvetica" w:hAnsi="Helvetica" w:cs="Arial"/>
-          <w:color w:val="000000" w:themeColor="text1"/>
-          <w:sz w:val="22"/>
-          <w:szCs w:val="22"/>
-        </w:rPr>
-        <w:t>:</w:t>
-      </w:r>
-      <w:r>
+          <w:bCs/>
+          <w:color w:val="000000" w:themeColor="text1"/>
+          <w:sz w:val="22"/>
+          <w:szCs w:val="22"/>
+        </w:rPr>
+        <w:t>Model training was performed using the National Health and Nutrition Examination Survey (NHANES), a cross-sectional</w:t>
+      </w:r>
+      <w:r>
+        <w:rPr>
+          <w:rFonts w:ascii="Helvetica" w:hAnsi="Helvetica" w:cs="Arial"/>
+          <w:bCs/>
+          <w:color w:val="000000" w:themeColor="text1"/>
+          <w:sz w:val="22"/>
+          <w:szCs w:val="22"/>
+        </w:rPr>
+        <w:t xml:space="preserve"> survey. </w:t>
+      </w:r>
+      <w:proofErr w:type="spellStart"/>
+      <w:r>
+        <w:rPr>
+          <w:rFonts w:ascii="Helvetica" w:hAnsi="Helvetica" w:cs="Arial"/>
+          <w:bCs/>
+          <w:color w:val="000000" w:themeColor="text1"/>
+          <w:sz w:val="22"/>
+          <w:szCs w:val="22"/>
+        </w:rPr>
+        <w:t>We</w:t>
+      </w:r>
+      <w:proofErr w:type="spellEnd"/>
+      <w:r>
+        <w:rPr>
+          <w:rFonts w:ascii="Helvetica" w:hAnsi="Helvetica" w:cs="Arial"/>
+          <w:bCs/>
+          <w:color w:val="000000" w:themeColor="text1"/>
+          <w:sz w:val="22"/>
+          <w:szCs w:val="22"/>
+        </w:rPr>
+        <w:t xml:space="preserve"> included men ages</w:t>
+      </w:r>
+      <w:r>
+        <w:rPr>
+          <w:rFonts w:ascii="Helvetica" w:hAnsi="Helvetica" w:cs="Arial"/>
+          <w:bCs/>
+          <w:color w:val="000000" w:themeColor="text1"/>
+          <w:sz w:val="22"/>
+          <w:szCs w:val="22"/>
+        </w:rPr>
+        <w:t xml:space="preserve"> &gt; </w:t>
+      </w:r>
+      <w:r>
+        <w:rPr>
+          <w:rFonts w:ascii="Helvetica" w:hAnsi="Helvetica" w:cs="Arial"/>
+          <w:bCs/>
+          <w:color w:val="000000" w:themeColor="text1"/>
+          <w:sz w:val="22"/>
+          <w:szCs w:val="22"/>
+        </w:rPr>
+        <w:t>40 from 1999-20</w:t>
+      </w:r>
+      <w:r>
+        <w:rPr>
+          <w:rFonts w:ascii="Helvetica" w:hAnsi="Helvetica" w:cs="Arial"/>
+          <w:bCs/>
+          <w:color w:val="000000" w:themeColor="text1"/>
+          <w:sz w:val="22"/>
+          <w:szCs w:val="22"/>
+        </w:rPr>
+        <w:t>10</w:t>
+      </w:r>
+      <w:r>
+        <w:rPr>
+          <w:rFonts w:ascii="Helvetica" w:hAnsi="Helvetica" w:cs="Arial"/>
+          <w:bCs/>
+          <w:color w:val="000000" w:themeColor="text1"/>
+          <w:sz w:val="22"/>
+          <w:szCs w:val="22"/>
+        </w:rPr>
+        <w:t xml:space="preserve">, with mortality follow-up through 2014. </w:t>
+      </w:r>
+      <w:r>
+        <w:rPr>
+          <w:rFonts w:ascii="Helvetica" w:hAnsi="Helvetica" w:cs="Arial"/>
+          <w:bCs/>
+          <w:color w:val="000000" w:themeColor="text1"/>
+          <w:sz w:val="22"/>
+          <w:szCs w:val="22"/>
+        </w:rPr>
+        <w:t>We</w:t>
+      </w:r>
+      <w:r>
+        <w:rPr>
+          <w:rFonts w:ascii="Helvetica" w:hAnsi="Helvetica" w:cs="Arial"/>
+          <w:bCs/>
+          <w:color w:val="000000" w:themeColor="text1"/>
+          <w:sz w:val="22"/>
+          <w:szCs w:val="22"/>
+        </w:rPr>
+        <w:t xml:space="preserve"> built three candidate models with all-cause mortality as the outcome using Cox proportional hazards or random survival forest modeling. The models were validated in the Prostate, Lung, Colon, and Ovarian (PLCO) Cancer Screening Trial with </w:t>
+      </w:r>
+      <w:r>
+        <w:rPr>
+          <w:rFonts w:ascii="Helvetica" w:hAnsi="Helvetica" w:cs="Arial"/>
+          <w:bCs/>
+          <w:color w:val="000000" w:themeColor="text1"/>
+          <w:sz w:val="22"/>
+          <w:szCs w:val="22"/>
+        </w:rPr>
+        <w:t>OC mortality</w:t>
+      </w:r>
+      <w:r>
+        <w:rPr>
+          <w:rFonts w:ascii="Helvetica" w:hAnsi="Helvetica" w:cs="Arial"/>
+          <w:bCs/>
+          <w:color w:val="000000" w:themeColor="text1"/>
+          <w:sz w:val="22"/>
+          <w:szCs w:val="22"/>
+        </w:rPr>
+        <w:t xml:space="preserve"> as the outcome</w:t>
+      </w:r>
+    </w:p>
+    <w:p>
+      <w:pPr>
+        <w:spacing w:line="360" w:lineRule="auto"/>
         <w:rPr>
           <w:rFonts w:ascii="Helvetica" w:hAnsi="Helvetica" w:cs="Arial"/>
           <w:b/>
@@ -133,8 +378,7 @@
           <w:sz w:val="22"/>
           <w:szCs w:val="22"/>
         </w:rPr>
-        <w:t xml:space="preserve"> </w:t>
-      </w:r>
+      </w:pPr>
     </w:p>
     <w:p>
       <w:pPr>
@@ -165,6 +409,179 @@
         </w:rPr>
         <w:t>:</w:t>
       </w:r>
+      <w:r>
+        <w:rPr>
+          <w:rFonts w:ascii="Helvetica" w:hAnsi="Helvetica" w:cs="Arial"/>
+          <w:color w:val="000000" w:themeColor="text1"/>
+          <w:sz w:val="22"/>
+          <w:szCs w:val="22"/>
+        </w:rPr>
+        <w:t xml:space="preserve"> </w:t>
+      </w:r>
+      <w:r>
+        <w:rPr>
+          <w:rFonts w:ascii="Helvetica" w:hAnsi="Helvetica" w:cs="Arial"/>
+          <w:color w:val="000000" w:themeColor="text1"/>
+          <w:sz w:val="22"/>
+          <w:szCs w:val="22"/>
+        </w:rPr>
+        <w:t xml:space="preserve">The NHANES training data included </w:t>
+      </w:r>
+      <w:r>
+        <w:rPr>
+          <w:rFonts w:ascii="Helvetica" w:hAnsi="Helvetica" w:cs="Arial"/>
+          <w:color w:val="000000" w:themeColor="text1"/>
+          <w:sz w:val="22"/>
+          <w:szCs w:val="22"/>
+        </w:rPr>
+        <w:t>2,420</w:t>
+      </w:r>
+      <w:r>
+        <w:rPr>
+          <w:rFonts w:ascii="Helvetica" w:hAnsi="Helvetica" w:cs="Arial"/>
+          <w:color w:val="000000" w:themeColor="text1"/>
+          <w:sz w:val="22"/>
+          <w:szCs w:val="22"/>
+        </w:rPr>
+        <w:t xml:space="preserve"> men with </w:t>
+      </w:r>
+      <w:r>
+        <w:rPr>
+          <w:rFonts w:ascii="Helvetica" w:hAnsi="Helvetica" w:cs="Arial"/>
+          <w:color w:val="000000" w:themeColor="text1"/>
+          <w:sz w:val="22"/>
+          <w:szCs w:val="22"/>
+        </w:rPr>
+        <w:t>459</w:t>
+      </w:r>
+      <w:r>
+        <w:rPr>
+          <w:rFonts w:ascii="Helvetica" w:hAnsi="Helvetica" w:cs="Arial"/>
+          <w:color w:val="000000" w:themeColor="text1"/>
+          <w:sz w:val="22"/>
+          <w:szCs w:val="22"/>
+        </w:rPr>
+        <w:t xml:space="preserve"> deaths during follow-up. The PLCO validation data included 8,</w:t>
+      </w:r>
+      <w:r>
+        <w:rPr>
+          <w:rFonts w:ascii="Helvetica" w:hAnsi="Helvetica" w:cs="Arial"/>
+          <w:color w:val="000000" w:themeColor="text1"/>
+          <w:sz w:val="22"/>
+          <w:szCs w:val="22"/>
+        </w:rPr>
+        <w:t>220</w:t>
+      </w:r>
+      <w:r>
+        <w:rPr>
+          <w:rFonts w:ascii="Helvetica" w:hAnsi="Helvetica" w:cs="Arial"/>
+          <w:color w:val="000000" w:themeColor="text1"/>
+          <w:sz w:val="22"/>
+          <w:szCs w:val="22"/>
+        </w:rPr>
+        <w:t xml:space="preserve"> men over age 55 diagnosed with prostate cancer, of whom 2,</w:t>
+      </w:r>
+      <w:r>
+        <w:rPr>
+          <w:rFonts w:ascii="Helvetica" w:hAnsi="Helvetica" w:cs="Arial"/>
+          <w:color w:val="000000" w:themeColor="text1"/>
+          <w:sz w:val="22"/>
+          <w:szCs w:val="22"/>
+        </w:rPr>
+        <w:t>415</w:t>
+      </w:r>
+      <w:r>
+        <w:rPr>
+          <w:rFonts w:ascii="Helvetica" w:hAnsi="Helvetica" w:cs="Arial"/>
+          <w:color w:val="000000" w:themeColor="text1"/>
+          <w:sz w:val="22"/>
+          <w:szCs w:val="22"/>
+        </w:rPr>
+        <w:t xml:space="preserve"> died of other causes. The Cox model </w:t>
+      </w:r>
+      <w:r>
+        <w:rPr>
+          <w:rFonts w:ascii="Helvetica" w:hAnsi="Helvetica" w:cs="Arial"/>
+          <w:color w:val="000000" w:themeColor="text1"/>
+          <w:sz w:val="22"/>
+          <w:szCs w:val="22"/>
+        </w:rPr>
+        <w:t xml:space="preserve">in men ages &gt; 40 </w:t>
+      </w:r>
+      <w:r>
+        <w:rPr>
+          <w:rFonts w:ascii="Helvetica" w:hAnsi="Helvetica" w:cs="Arial"/>
+          <w:color w:val="000000" w:themeColor="text1"/>
+          <w:sz w:val="22"/>
+          <w:szCs w:val="22"/>
+        </w:rPr>
+        <w:t>had the best performance in the validation cohort</w:t>
+      </w:r>
+      <w:r>
+        <w:rPr>
+          <w:rFonts w:ascii="Helvetica" w:hAnsi="Helvetica" w:cs="Arial"/>
+          <w:color w:val="000000" w:themeColor="text1"/>
+          <w:sz w:val="22"/>
+          <w:szCs w:val="22"/>
+        </w:rPr>
+        <w:t>, with</w:t>
+      </w:r>
+      <w:r>
+        <w:rPr>
+          <w:rFonts w:ascii="Helvetica" w:hAnsi="Helvetica" w:cs="Arial"/>
+          <w:color w:val="000000" w:themeColor="text1"/>
+          <w:sz w:val="22"/>
+          <w:szCs w:val="22"/>
+        </w:rPr>
+        <w:t xml:space="preserve"> a time-dependent AUC of 0.7</w:t>
+      </w:r>
+      <w:r>
+        <w:rPr>
+          <w:rFonts w:ascii="Helvetica" w:hAnsi="Helvetica" w:cs="Arial"/>
+          <w:color w:val="000000" w:themeColor="text1"/>
+          <w:sz w:val="22"/>
+          <w:szCs w:val="22"/>
+        </w:rPr>
+        <w:t>5</w:t>
+      </w:r>
+      <w:r>
+        <w:rPr>
+          <w:rFonts w:ascii="Helvetica" w:hAnsi="Helvetica" w:cs="Arial"/>
+          <w:color w:val="000000" w:themeColor="text1"/>
+          <w:sz w:val="22"/>
+          <w:szCs w:val="22"/>
+        </w:rPr>
+        <w:t xml:space="preserve"> and 0.7</w:t>
+      </w:r>
+      <w:r>
+        <w:rPr>
+          <w:rFonts w:ascii="Helvetica" w:hAnsi="Helvetica" w:cs="Arial"/>
+          <w:color w:val="000000" w:themeColor="text1"/>
+          <w:sz w:val="22"/>
+          <w:szCs w:val="22"/>
+        </w:rPr>
+        <w:t>8</w:t>
+      </w:r>
+      <w:r>
+        <w:rPr>
+          <w:rFonts w:ascii="Helvetica" w:hAnsi="Helvetica" w:cs="Arial"/>
+          <w:color w:val="000000" w:themeColor="text1"/>
+          <w:sz w:val="22"/>
+          <w:szCs w:val="22"/>
+        </w:rPr>
+        <w:t xml:space="preserve"> at 10 and 14 years. The final model included 8 predictors: age, education level, marital status, diabetes, hypertension, stroke, BMI, and smoking status.</w:t>
+      </w:r>
+    </w:p>
+    <w:p>
+      <w:pPr>
+        <w:spacing w:line="360" w:lineRule="auto"/>
+        <w:rPr>
+          <w:rFonts w:ascii="Helvetica" w:hAnsi="Helvetica" w:cs="Arial"/>
+          <w:color w:val="000000" w:themeColor="text1"/>
+          <w:sz w:val="22"/>
+          <w:szCs w:val="22"/>
+        </w:rPr>
+      </w:pPr>
     </w:p>
     <w:p>
       <w:pPr>
@@ -195,6 +612,89 @@
         </w:rPr>
         <w:t>:</w:t>
       </w:r>
+      <w:r>
+        <w:rPr>
+          <w:rFonts w:ascii="Helvetica" w:hAnsi="Helvetica" w:cs="Arial"/>
+          <w:color w:val="000000" w:themeColor="text1"/>
+          <w:sz w:val="22"/>
+          <w:szCs w:val="22"/>
+        </w:rPr>
+        <w:t xml:space="preserve"> </w:t>
+      </w:r>
+      <w:r>
+        <w:rPr>
+          <w:rFonts w:ascii="Helvetica" w:hAnsi="Helvetica" w:cs="Arial"/>
+          <w:color w:val="000000" w:themeColor="text1"/>
+          <w:sz w:val="22"/>
+          <w:szCs w:val="22"/>
+        </w:rPr>
+        <w:t xml:space="preserve">We have developed and validated an OCM model that can be used in clinic </w:t>
+      </w:r>
+      <w:r>
+        <w:rPr>
+          <w:rFonts w:ascii="Helvetica" w:hAnsi="Helvetica" w:cs="Arial"/>
+          <w:color w:val="000000" w:themeColor="text1"/>
+          <w:sz w:val="22"/>
+          <w:szCs w:val="22"/>
+        </w:rPr>
+        <w:t>for</w:t>
+      </w:r>
+      <w:r>
+        <w:rPr>
+          <w:rFonts w:ascii="Helvetica" w:hAnsi="Helvetica" w:cs="Arial"/>
+          <w:color w:val="000000" w:themeColor="text1"/>
+          <w:sz w:val="22"/>
+          <w:szCs w:val="22"/>
+        </w:rPr>
+        <w:t xml:space="preserve"> men with prostate cancer. Our OC</w:t>
+      </w:r>
+      <w:r>
+        <w:rPr>
+          <w:rFonts w:ascii="Helvetica" w:hAnsi="Helvetica" w:cs="Arial"/>
+          <w:color w:val="000000" w:themeColor="text1"/>
+          <w:sz w:val="22"/>
+          <w:szCs w:val="22"/>
+        </w:rPr>
+        <w:t xml:space="preserve"> mortality</w:t>
+      </w:r>
+      <w:r>
+        <w:rPr>
+          <w:rFonts w:ascii="Helvetica" w:hAnsi="Helvetica" w:cs="Arial"/>
+          <w:color w:val="000000" w:themeColor="text1"/>
+          <w:sz w:val="22"/>
+          <w:szCs w:val="22"/>
+        </w:rPr>
+        <w:t xml:space="preserve"> prediction model uses 8 easily obtained predictors and shows comparable or superior performance to more complex OC</w:t>
+      </w:r>
+      <w:r>
+        <w:rPr>
+          <w:rFonts w:ascii="Helvetica" w:hAnsi="Helvetica" w:cs="Arial"/>
+          <w:color w:val="000000" w:themeColor="text1"/>
+          <w:sz w:val="22"/>
+          <w:szCs w:val="22"/>
+        </w:rPr>
+        <w:t xml:space="preserve"> mortality</w:t>
+      </w:r>
+      <w:r>
+        <w:rPr>
+          <w:rFonts w:ascii="Helvetica" w:hAnsi="Helvetica" w:cs="Arial"/>
+          <w:color w:val="000000" w:themeColor="text1"/>
+          <w:sz w:val="22"/>
+          <w:szCs w:val="22"/>
+        </w:rPr>
+        <w:t xml:space="preserve"> prediction models already in existence. </w:t>
+      </w:r>
+    </w:p>
+    <w:p>
+      <w:pPr>
+        <w:spacing w:line="360" w:lineRule="auto"/>
+        <w:rPr>
+          <w:rFonts w:ascii="Helvetica" w:hAnsi="Helvetica" w:cs="Arial"/>
+          <w:color w:val="000000" w:themeColor="text1"/>
+          <w:sz w:val="22"/>
+          <w:szCs w:val="22"/>
+        </w:rPr>
+      </w:pPr>
     </w:p>
     <w:p>
       <w:pPr>
@@ -314,24 +814,33 @@
         </w:rPr>
         <w:t>:</w:t>
       </w:r>
-    </w:p>
-    <w:p>
-      <w:pPr>
-        <w:spacing w:line="360" w:lineRule="auto"/>
+      <w:r>
         <w:rPr>
           <w:rFonts w:ascii="Helvetica" w:hAnsi="Helvetica" w:cs="Arial"/>
           <w:color w:val="000000" w:themeColor="text1"/>
           <w:sz w:val="22"/>
           <w:szCs w:val="22"/>
         </w:rPr>
-      </w:pPr>
-      <w:r>
+        <w:t xml:space="preserve"> 262</w:t>
+      </w:r>
+    </w:p>
+    <w:p>
+      <w:pPr>
+        <w:spacing w:line="360" w:lineRule="auto"/>
         <w:rPr>
           <w:rFonts w:ascii="Helvetica" w:hAnsi="Helvetica" w:cs="Arial"/>
           <w:color w:val="000000" w:themeColor="text1"/>
           <w:sz w:val="22"/>
           <w:szCs w:val="22"/>
         </w:rPr>
+      </w:pPr>
+      <w:r>
+        <w:rPr>
+          <w:rFonts w:ascii="Helvetica" w:hAnsi="Helvetica" w:cs="Arial"/>
+          <w:color w:val="000000" w:themeColor="text1"/>
+          <w:sz w:val="22"/>
+          <w:szCs w:val="22"/>
+        </w:rPr>
         <w:t>Main text</w:t>
       </w:r>
       <w:r>
@@ -350,7 +859,16 @@
           <w:sz w:val="22"/>
           <w:szCs w:val="22"/>
         </w:rPr>
-        <w:t xml:space="preserve"> 3411</w:t>
+        <w:t xml:space="preserve"> 34</w:t>
+      </w:r>
+      <w:r>
+        <w:rPr>
+          <w:rFonts w:ascii="Helvetica" w:hAnsi="Helvetica" w:cs="Arial"/>
+          <w:color w:val="000000" w:themeColor="text1"/>
+          <w:sz w:val="22"/>
+          <w:szCs w:val="22"/>
+        </w:rPr>
+        <w:t>26</w:t>
       </w:r>
     </w:p>
     <w:p>
@@ -379,27 +897,16 @@
           <w:sz w:val="22"/>
           <w:szCs w:val="22"/>
         </w:rPr>
-        <w:t xml:space="preserve"> (currently at 6-7… </w:t>
-      </w:r>
-      <w:proofErr w:type="spellStart"/>
-      <w:r>
-        <w:rPr>
-          <w:rFonts w:ascii="Helvetica" w:hAnsi="Helvetica"/>
-          <w:color w:val="000000" w:themeColor="text1"/>
-          <w:sz w:val="22"/>
-          <w:szCs w:val="22"/>
-        </w:rPr>
-        <w:t>ish</w:t>
-      </w:r>
-      <w:proofErr w:type="spellEnd"/>
-      <w:r>
-        <w:rPr>
-          <w:rFonts w:ascii="Helvetica" w:hAnsi="Helvetica"/>
-          <w:color w:val="000000" w:themeColor="text1"/>
-          <w:sz w:val="22"/>
-          <w:szCs w:val="22"/>
-        </w:rPr>
-        <w:t>?)</w:t>
+        <w:t xml:space="preserve"> (currently at </w:t>
+      </w:r>
+      <w:r>
+        <w:rPr>
+          <w:rFonts w:ascii="Helvetica" w:hAnsi="Helvetica"/>
+          <w:color w:val="000000" w:themeColor="text1"/>
+          <w:sz w:val="22"/>
+          <w:szCs w:val="22"/>
+        </w:rPr>
+        <w:t>11, but I only think 5 of them really need to be in the draft…)</w:t>
       </w:r>
       <w:r>
         <w:rPr>
@@ -556,7 +1063,25 @@
           <w:sz w:val="22"/>
           <w:szCs w:val="22"/>
         </w:rPr>
-        <w:t xml:space="preserve">Little guidance on how to estimate other-cause mortality in prostate cancer patients has been provided. The </w:t>
+        <w:t xml:space="preserve">Little guidance on how to estimate </w:t>
+      </w:r>
+      <w:r>
+        <w:rPr>
+          <w:rFonts w:ascii="Helvetica" w:eastAsia="Times New Roman" w:hAnsi="Helvetica" w:cs="Courier New"/>
+          <w:color w:val="000000" w:themeColor="text1"/>
+          <w:sz w:val="22"/>
+          <w:szCs w:val="22"/>
+        </w:rPr>
+        <w:t>OC</w:t>
+      </w:r>
+      <w:r>
+        <w:rPr>
+          <w:rFonts w:ascii="Helvetica" w:eastAsia="Times New Roman" w:hAnsi="Helvetica" w:cs="Courier New"/>
+          <w:color w:val="000000" w:themeColor="text1"/>
+          <w:sz w:val="22"/>
+          <w:szCs w:val="22"/>
+        </w:rPr>
+        <w:t xml:space="preserve"> mortality in prostate cancer patients has been provided. The </w:t>
       </w:r>
       <w:r>
         <w:rPr>
@@ -1097,7 +1622,97 @@
           <w:sz w:val="22"/>
           <w:szCs w:val="22"/>
         </w:rPr>
-        <w:t xml:space="preserve">In response to these challenges, researchers have worked to build and validate OC mortality prediction tools in men with prostate cancer. Based on a literature review, we identified four OC mortality prediction models specifically for men with prostate cancer that provided survival </w:t>
+        <w:t xml:space="preserve">In response to these challenges, researchers have worked to build and validate OC mortality prediction tools in men with prostate cancer. Based on a literature review, we identified four OC mortality prediction models specifically for men with prostate cancer that provided survival predictions and incorporated comorbidity information in some capacity </w:t>
+      </w:r>
+      <w:r>
+        <w:rPr>
+          <w:rFonts w:ascii="Helvetica" w:eastAsia="Times New Roman" w:hAnsi="Helvetica" w:cs="Courier New"/>
+          <w:color w:val="000000" w:themeColor="text1"/>
+          <w:sz w:val="22"/>
+          <w:szCs w:val="22"/>
+        </w:rPr>
+        <w:t>[</w:t>
+      </w:r>
+      <w:r>
+        <w:rPr>
+          <w:rFonts w:ascii="Helvetica" w:eastAsia="Times New Roman" w:hAnsi="Helvetica" w:cs="Courier New"/>
+          <w:color w:val="000000" w:themeColor="text1"/>
+          <w:sz w:val="22"/>
+          <w:szCs w:val="22"/>
+        </w:rPr>
+        <w:t>8</w:t>
+      </w:r>
+      <w:r>
+        <w:rPr>
+          <w:rFonts w:ascii="Helvetica" w:eastAsia="Times New Roman" w:hAnsi="Helvetica" w:cs="Courier New"/>
+          <w:color w:val="000000" w:themeColor="text1"/>
+          <w:sz w:val="22"/>
+          <w:szCs w:val="22"/>
+        </w:rPr>
+        <w:t xml:space="preserve">, </w:t>
+      </w:r>
+      <w:r>
+        <w:rPr>
+          <w:rFonts w:ascii="Helvetica" w:eastAsia="Times New Roman" w:hAnsi="Helvetica" w:cs="Courier New"/>
+          <w:color w:val="000000" w:themeColor="text1"/>
+          <w:sz w:val="22"/>
+          <w:szCs w:val="22"/>
+        </w:rPr>
+        <w:t>9</w:t>
+      </w:r>
+      <w:r>
+        <w:rPr>
+          <w:rFonts w:ascii="Helvetica" w:eastAsia="Times New Roman" w:hAnsi="Helvetica" w:cs="Courier New"/>
+          <w:color w:val="000000" w:themeColor="text1"/>
+          <w:sz w:val="22"/>
+          <w:szCs w:val="22"/>
+        </w:rPr>
+        <w:t xml:space="preserve">, </w:t>
+      </w:r>
+      <w:r>
+        <w:rPr>
+          <w:rFonts w:ascii="Helvetica" w:eastAsia="Times New Roman" w:hAnsi="Helvetica" w:cs="Courier New"/>
+          <w:color w:val="000000" w:themeColor="text1"/>
+          <w:sz w:val="22"/>
+          <w:szCs w:val="22"/>
+        </w:rPr>
+        <w:t>10</w:t>
+      </w:r>
+      <w:r>
+        <w:rPr>
+          <w:rFonts w:ascii="Helvetica" w:eastAsia="Times New Roman" w:hAnsi="Helvetica" w:cs="Courier New"/>
+          <w:color w:val="000000" w:themeColor="text1"/>
+          <w:sz w:val="22"/>
+          <w:szCs w:val="22"/>
+        </w:rPr>
+        <w:t>, 1</w:t>
+      </w:r>
+      <w:r>
+        <w:rPr>
+          <w:rFonts w:ascii="Helvetica" w:eastAsia="Times New Roman" w:hAnsi="Helvetica" w:cs="Courier New"/>
+          <w:color w:val="000000" w:themeColor="text1"/>
+          <w:sz w:val="22"/>
+          <w:szCs w:val="22"/>
+        </w:rPr>
+        <w:t>1</w:t>
+      </w:r>
+      <w:r>
+        <w:rPr>
+          <w:rFonts w:ascii="Helvetica" w:eastAsia="Times New Roman" w:hAnsi="Helvetica" w:cs="Courier New"/>
+          <w:color w:val="000000" w:themeColor="text1"/>
+          <w:sz w:val="22"/>
+          <w:szCs w:val="22"/>
+        </w:rPr>
+        <w:t>]</w:t>
+      </w:r>
+      <w:r>
+        <w:rPr>
+          <w:rFonts w:ascii="Helvetica" w:eastAsia="Times New Roman" w:hAnsi="Helvetica" w:cs="Courier New"/>
+          <w:color w:val="000000" w:themeColor="text1"/>
+          <w:sz w:val="22"/>
+          <w:szCs w:val="22"/>
+        </w:rPr>
+        <w:t xml:space="preserve">. However, </w:t>
       </w:r>
       <w:r>
         <w:rPr>
@@ -1107,97 +1722,7 @@
           <w:szCs w:val="22"/>
         </w:rPr>
         <w:lastRenderedPageBreak/>
-        <w:t xml:space="preserve">predictions and incorporated comorbidity information in some capacity </w:t>
-      </w:r>
-      <w:r>
-        <w:rPr>
-          <w:rFonts w:ascii="Helvetica" w:eastAsia="Times New Roman" w:hAnsi="Helvetica" w:cs="Courier New"/>
-          <w:color w:val="000000" w:themeColor="text1"/>
-          <w:sz w:val="22"/>
-          <w:szCs w:val="22"/>
-        </w:rPr>
-        <w:t>[</w:t>
-      </w:r>
-      <w:r>
-        <w:rPr>
-          <w:rFonts w:ascii="Helvetica" w:eastAsia="Times New Roman" w:hAnsi="Helvetica" w:cs="Courier New"/>
-          <w:color w:val="000000" w:themeColor="text1"/>
-          <w:sz w:val="22"/>
-          <w:szCs w:val="22"/>
-        </w:rPr>
-        <w:t>8</w:t>
-      </w:r>
-      <w:r>
-        <w:rPr>
-          <w:rFonts w:ascii="Helvetica" w:eastAsia="Times New Roman" w:hAnsi="Helvetica" w:cs="Courier New"/>
-          <w:color w:val="000000" w:themeColor="text1"/>
-          <w:sz w:val="22"/>
-          <w:szCs w:val="22"/>
-        </w:rPr>
-        <w:t xml:space="preserve">, </w:t>
-      </w:r>
-      <w:r>
-        <w:rPr>
-          <w:rFonts w:ascii="Helvetica" w:eastAsia="Times New Roman" w:hAnsi="Helvetica" w:cs="Courier New"/>
-          <w:color w:val="000000" w:themeColor="text1"/>
-          <w:sz w:val="22"/>
-          <w:szCs w:val="22"/>
-        </w:rPr>
-        <w:t>9</w:t>
-      </w:r>
-      <w:r>
-        <w:rPr>
-          <w:rFonts w:ascii="Helvetica" w:eastAsia="Times New Roman" w:hAnsi="Helvetica" w:cs="Courier New"/>
-          <w:color w:val="000000" w:themeColor="text1"/>
-          <w:sz w:val="22"/>
-          <w:szCs w:val="22"/>
-        </w:rPr>
-        <w:t xml:space="preserve">, </w:t>
-      </w:r>
-      <w:r>
-        <w:rPr>
-          <w:rFonts w:ascii="Helvetica" w:eastAsia="Times New Roman" w:hAnsi="Helvetica" w:cs="Courier New"/>
-          <w:color w:val="000000" w:themeColor="text1"/>
-          <w:sz w:val="22"/>
-          <w:szCs w:val="22"/>
-        </w:rPr>
-        <w:t>10</w:t>
-      </w:r>
-      <w:r>
-        <w:rPr>
-          <w:rFonts w:ascii="Helvetica" w:eastAsia="Times New Roman" w:hAnsi="Helvetica" w:cs="Courier New"/>
-          <w:color w:val="000000" w:themeColor="text1"/>
-          <w:sz w:val="22"/>
-          <w:szCs w:val="22"/>
-        </w:rPr>
-        <w:t>, 1</w:t>
-      </w:r>
-      <w:r>
-        <w:rPr>
-          <w:rFonts w:ascii="Helvetica" w:eastAsia="Times New Roman" w:hAnsi="Helvetica" w:cs="Courier New"/>
-          <w:color w:val="000000" w:themeColor="text1"/>
-          <w:sz w:val="22"/>
-          <w:szCs w:val="22"/>
-        </w:rPr>
-        <w:t>1</w:t>
-      </w:r>
-      <w:r>
-        <w:rPr>
-          <w:rFonts w:ascii="Helvetica" w:eastAsia="Times New Roman" w:hAnsi="Helvetica" w:cs="Courier New"/>
-          <w:color w:val="000000" w:themeColor="text1"/>
-          <w:sz w:val="22"/>
-          <w:szCs w:val="22"/>
-        </w:rPr>
-        <w:t>]</w:t>
-      </w:r>
-      <w:r>
-        <w:rPr>
-          <w:rFonts w:ascii="Helvetica" w:eastAsia="Times New Roman" w:hAnsi="Helvetica" w:cs="Courier New"/>
-          <w:color w:val="000000" w:themeColor="text1"/>
-          <w:sz w:val="22"/>
-          <w:szCs w:val="22"/>
-        </w:rPr>
-        <w:t xml:space="preserve">. However, we had concerns about all four models. Hoffman et al. (2015) built a model with C-index of 0.73 using demographic information, treatment information, Gleason score, and self-reported health status </w:t>
+        <w:t xml:space="preserve">we had concerns about all four models. Hoffman et al. (2015) built a model with C-index of 0.73 using demographic information, treatment information, Gleason score, and self-reported health status </w:t>
       </w:r>
       <w:r>
         <w:rPr>
@@ -1726,7 +2251,25 @@
           <w:sz w:val="22"/>
           <w:szCs w:val="22"/>
         </w:rPr>
-        <w:t>https://elizabethchase.shinyapps.io/pctreat/.</w:t>
+        <w:t>https://elizabethchase.shinyapps.io/</w:t>
+      </w:r>
+      <w:r>
+        <w:rPr>
+          <w:rFonts w:ascii="Helvetica" w:eastAsia="Times New Roman" w:hAnsi="Helvetica" w:cs="Times New Roman"/>
+          <w:color w:val="000000" w:themeColor="text1"/>
+          <w:sz w:val="22"/>
+          <w:szCs w:val="22"/>
+        </w:rPr>
+        <w:t>ocm_app</w:t>
+      </w:r>
+      <w:r>
+        <w:rPr>
+          <w:rFonts w:ascii="Helvetica" w:eastAsia="Times New Roman" w:hAnsi="Helvetica" w:cs="Times New Roman"/>
+          <w:color w:val="000000" w:themeColor="text1"/>
+          <w:sz w:val="22"/>
+          <w:szCs w:val="22"/>
+        </w:rPr>
+        <w:t>/.</w:t>
       </w:r>
     </w:p>
     <w:p>
@@ -1925,27 +2468,7 @@
           <w:sz w:val="22"/>
           <w:szCs w:val="22"/>
         </w:rPr>
-        <w:t xml:space="preserve"> since 1999. NHANES is nationally representative of the U.S. non-institutionalized civilian </w:t>
-      </w:r>
-      <w:proofErr w:type="gramStart"/>
-      <w:r>
-        <w:rPr>
-          <w:rFonts w:ascii="Helvetica" w:eastAsia="Times New Roman" w:hAnsi="Helvetica" w:cs="Courier New"/>
-          <w:color w:val="000000" w:themeColor="text1"/>
-          <w:sz w:val="22"/>
-          <w:szCs w:val="22"/>
-        </w:rPr>
-        <w:t>population, and</w:t>
-      </w:r>
-      <w:proofErr w:type="gramEnd"/>
-      <w:r>
-        <w:rPr>
-          <w:rFonts w:ascii="Helvetica" w:eastAsia="Times New Roman" w:hAnsi="Helvetica" w:cs="Courier New"/>
-          <w:color w:val="000000" w:themeColor="text1"/>
-          <w:sz w:val="22"/>
-          <w:szCs w:val="22"/>
-        </w:rPr>
-        <w:t xml:space="preserve"> contains information on patient demographics</w:t>
+        <w:t xml:space="preserve"> since 1999. NHANES is nationally representative of the U.S. non-institutionalized civilian population and contains information on patient demographics</w:t>
       </w:r>
       <w:r>
         <w:rPr>
@@ -2738,7 +3261,25 @@
           <w:sz w:val="22"/>
           <w:szCs w:val="22"/>
         </w:rPr>
-        <w:t>Initial checks suggested that model performance would not suffer substantially from restricting to variables that also appeared in PLCO, so we focused on age, race, educational attainment, marital status, arthritis, chronic bronchitis, coronary heart disease, diabetes, emphysema, hypertension, BMI, and smoking status. Using a combination of clinical knowledge, statistical significance, and assessment of cross-validated C-index, we built separate models using each of our three modeling strategies</w:t>
+        <w:t xml:space="preserve">Initial checks suggested that model performance would not suffer substantially from restricting to variables that also appeared in </w:t>
+      </w:r>
+      <w:r>
+        <w:rPr>
+          <w:rFonts w:ascii="Helvetica" w:eastAsia="Times New Roman" w:hAnsi="Helvetica" w:cs="Courier New"/>
+          <w:color w:val="000000" w:themeColor="text1"/>
+          <w:sz w:val="22"/>
+          <w:szCs w:val="22"/>
+        </w:rPr>
+        <w:t>our validation data</w:t>
+      </w:r>
+      <w:r>
+        <w:rPr>
+          <w:rFonts w:ascii="Helvetica" w:eastAsia="Times New Roman" w:hAnsi="Helvetica" w:cs="Courier New"/>
+          <w:color w:val="000000" w:themeColor="text1"/>
+          <w:sz w:val="22"/>
+          <w:szCs w:val="22"/>
+        </w:rPr>
+        <w:t>, so we focused on age, race, educational attainment, marital status, arthritis, chronic bronchitis, coronary heart disease, diabetes, emphysema, hypertension, BMI, and smoking status. Using a combination of clinical knowledge, statistical significance, and assessment of cross-validated C-index, we built separate models using each of our three modeling strategies</w:t>
       </w:r>
       <w:r>
         <w:rPr>
@@ -3153,7 +3694,43 @@
           <w:szCs w:val="22"/>
         </w:rPr>
         <w:lastRenderedPageBreak/>
-        <w:t xml:space="preserve">We validate our model in the PLCO prostate cohort. PLCO enrolled 155,000 participants between November 1993 and July 2001, with mortality follow-up through Dec. 31, 2009. In order to enroll in the trial, participants had to be ages 55-74, with no history of prostate, lung, colon, or ovarian cancer, and with prostate, lungs, colon, and ovaries intact. Additionally, participants could not be receiving treatment for any cancer, and they could not have received screening for prostate, lung, colon, or ovarian cancer in the past year. Patients who met trial inclusion criteria completed </w:t>
+        <w:t xml:space="preserve">We validate our model in the </w:t>
+      </w:r>
+      <w:r>
+        <w:rPr>
+          <w:rFonts w:ascii="Helvetica" w:eastAsia="Times New Roman" w:hAnsi="Helvetica" w:cs="Courier New"/>
+          <w:color w:val="000000" w:themeColor="text1"/>
+          <w:sz w:val="22"/>
+          <w:szCs w:val="22"/>
+        </w:rPr>
+        <w:t>Prostate, Lung, Colon, and Ovarian Cancer Screening Trial (</w:t>
+      </w:r>
+      <w:r>
+        <w:rPr>
+          <w:rFonts w:ascii="Helvetica" w:eastAsia="Times New Roman" w:hAnsi="Helvetica" w:cs="Courier New"/>
+          <w:color w:val="000000" w:themeColor="text1"/>
+          <w:sz w:val="22"/>
+          <w:szCs w:val="22"/>
+        </w:rPr>
+        <w:t>PLCO</w:t>
+      </w:r>
+      <w:r>
+        <w:rPr>
+          <w:rFonts w:ascii="Helvetica" w:eastAsia="Times New Roman" w:hAnsi="Helvetica" w:cs="Courier New"/>
+          <w:color w:val="000000" w:themeColor="text1"/>
+          <w:sz w:val="22"/>
+          <w:szCs w:val="22"/>
+        </w:rPr>
+        <w:t>)</w:t>
+      </w:r>
+      <w:r>
+        <w:rPr>
+          <w:rFonts w:ascii="Helvetica" w:eastAsia="Times New Roman" w:hAnsi="Helvetica" w:cs="Courier New"/>
+          <w:color w:val="000000" w:themeColor="text1"/>
+          <w:sz w:val="22"/>
+          <w:szCs w:val="22"/>
+        </w:rPr>
+        <w:t xml:space="preserve"> prostate cohort. PLCO enrolled 155,000 participants between November 1993 and July 2001, with mortality follow-up through Dec. 31, 2009. In order to enroll in the trial, participants had to be ages 55-74, with no history of prostate, lung, colon, or ovarian cancer, and with prostate, lungs, colon, and ovaries intact. Additionally, participants could not be receiving treatment for any cancer, and they could not have received screening for prostate, lung, colon, or ovarian cancer in the past year. Patients who met trial inclusion criteria completed </w:t>
       </w:r>
       <w:r>
         <w:rPr>
@@ -3436,7 +4013,7 @@
           <w:sz w:val="22"/>
           <w:szCs w:val="22"/>
         </w:rPr>
-        <w:t xml:space="preserve">and compared these predictions to their true mortality outcomes. We calculated the C-index and time-dependent </w:t>
+        <w:t xml:space="preserve">and compared these predictions to their true mortality outcomes. We calculated the </w:t>
       </w:r>
       <w:r>
         <w:rPr>
@@ -3445,6 +4022,42 @@
           <w:sz w:val="22"/>
           <w:szCs w:val="22"/>
         </w:rPr>
+        <w:t xml:space="preserve">inverse probability of censoring weighted (IPCW) </w:t>
+      </w:r>
+      <w:r>
+        <w:rPr>
+          <w:rFonts w:ascii="Helvetica" w:eastAsia="Times New Roman" w:hAnsi="Helvetica" w:cs="Times New Roman"/>
+          <w:color w:val="000000" w:themeColor="text1"/>
+          <w:sz w:val="22"/>
+          <w:szCs w:val="22"/>
+        </w:rPr>
+        <w:t xml:space="preserve">C-index and </w:t>
+      </w:r>
+      <w:r>
+        <w:rPr>
+          <w:rFonts w:ascii="Helvetica" w:eastAsia="Times New Roman" w:hAnsi="Helvetica" w:cs="Times New Roman"/>
+          <w:color w:val="000000" w:themeColor="text1"/>
+          <w:sz w:val="22"/>
+          <w:szCs w:val="22"/>
+        </w:rPr>
+        <w:t xml:space="preserve">inverse probability of censoring weighted (IPCW) </w:t>
+      </w:r>
+      <w:r>
+        <w:rPr>
+          <w:rFonts w:ascii="Helvetica" w:eastAsia="Times New Roman" w:hAnsi="Helvetica" w:cs="Times New Roman"/>
+          <w:color w:val="000000" w:themeColor="text1"/>
+          <w:sz w:val="22"/>
+          <w:szCs w:val="22"/>
+        </w:rPr>
+        <w:t xml:space="preserve">time-dependent </w:t>
+      </w:r>
+      <w:r>
+        <w:rPr>
+          <w:rFonts w:ascii="Helvetica" w:eastAsia="Times New Roman" w:hAnsi="Helvetica" w:cs="Times New Roman"/>
+          <w:color w:val="000000" w:themeColor="text1"/>
+          <w:sz w:val="22"/>
+          <w:szCs w:val="22"/>
+        </w:rPr>
         <w:t xml:space="preserve">AUC </w:t>
       </w:r>
       <w:r>
@@ -3481,7 +4094,25 @@
           <w:sz w:val="22"/>
           <w:szCs w:val="22"/>
         </w:rPr>
-        <w:t xml:space="preserve">Using calibration plots, we assessed the calibration of our cause-specific model built in NHANES and a Fine and Gray regression fit in the PLCO data using the NHANES linear predictor as the sole predictor. </w:t>
+        <w:t xml:space="preserve">Using calibration plots, we assessed the calibration of our cause-specific model built in </w:t>
+      </w:r>
+      <w:r>
+        <w:rPr>
+          <w:rFonts w:ascii="Helvetica" w:eastAsia="Times New Roman" w:hAnsi="Helvetica" w:cs="Times New Roman"/>
+          <w:color w:val="000000" w:themeColor="text1"/>
+          <w:sz w:val="22"/>
+          <w:szCs w:val="22"/>
+        </w:rPr>
+        <w:t>NHANES</w:t>
+      </w:r>
+      <w:r>
+        <w:rPr>
+          <w:rFonts w:ascii="Helvetica" w:eastAsia="Times New Roman" w:hAnsi="Helvetica" w:cs="Times New Roman"/>
+          <w:color w:val="000000" w:themeColor="text1"/>
+          <w:sz w:val="22"/>
+          <w:szCs w:val="22"/>
+        </w:rPr>
+        <w:t xml:space="preserve">. </w:t>
       </w:r>
     </w:p>
     <w:p>
@@ -3514,7 +4145,52 @@
           <w:sz w:val="22"/>
           <w:szCs w:val="22"/>
         </w:rPr>
-        <w:t>Using the Fine and Gray model, we grouped the PLCO sample into OC mortality risk groups and present descriptive statistics on these patients. We use these OC mortality predictions in combination with information on patients’ prostate cancer characteristics to make treatment recommendations consistent with NCCN guidelines and compare these recommendations with the treatments that patients actually received.</w:t>
+        <w:t>We</w:t>
+      </w:r>
+      <w:r>
+        <w:rPr>
+          <w:rFonts w:ascii="Helvetica" w:eastAsia="Times New Roman" w:hAnsi="Helvetica" w:cs="Times New Roman"/>
+          <w:color w:val="000000" w:themeColor="text1"/>
+          <w:sz w:val="22"/>
+          <w:szCs w:val="22"/>
+        </w:rPr>
+        <w:t xml:space="preserve"> grouped the PLCO sample into OC mortality risk groups </w:t>
+      </w:r>
+      <w:r>
+        <w:rPr>
+          <w:rFonts w:ascii="Helvetica" w:eastAsia="Times New Roman" w:hAnsi="Helvetica" w:cs="Times New Roman"/>
+          <w:color w:val="000000" w:themeColor="text1"/>
+          <w:sz w:val="22"/>
+          <w:szCs w:val="22"/>
+        </w:rPr>
+        <w:t xml:space="preserve">based on their </w:t>
+      </w:r>
+      <w:r>
+        <w:rPr>
+          <w:rFonts w:ascii="Helvetica" w:eastAsia="Times New Roman" w:hAnsi="Helvetica" w:cs="Times New Roman"/>
+          <w:color w:val="000000" w:themeColor="text1"/>
+          <w:sz w:val="22"/>
+          <w:szCs w:val="22"/>
+        </w:rPr>
+        <w:t>median survival time</w:t>
+      </w:r>
+      <w:r>
+        <w:rPr>
+          <w:rFonts w:ascii="Helvetica" w:eastAsia="Times New Roman" w:hAnsi="Helvetica" w:cs="Times New Roman"/>
+          <w:color w:val="000000" w:themeColor="text1"/>
+          <w:sz w:val="22"/>
+          <w:szCs w:val="22"/>
+        </w:rPr>
+        <w:t xml:space="preserve"> </w:t>
+      </w:r>
+      <w:r>
+        <w:rPr>
+          <w:rFonts w:ascii="Helvetica" w:eastAsia="Times New Roman" w:hAnsi="Helvetica" w:cs="Times New Roman"/>
+          <w:color w:val="000000" w:themeColor="text1"/>
+          <w:sz w:val="22"/>
+          <w:szCs w:val="22"/>
+        </w:rPr>
+        <w:t>and present descriptive statistics on these patients. We use these OC mortality predictions in combination with information on patients’ prostate cancer characteristics to make treatment recommendations consistent with NCCN guidelines and compare these recommendations with the treatments that patients actually received.</w:t>
       </w:r>
       <w:r>
         <w:rPr>
@@ -3680,6 +4356,7 @@
           <w:sz w:val="22"/>
           <w:szCs w:val="22"/>
         </w:rPr>
+        <w:lastRenderedPageBreak/>
         <w:t xml:space="preserve">After restricting the NHANES data to patients who met our inclusion criteria (Figure 1), we were left with a training sample of 2,420 men, of whom 459 died over a mean of 103.7 months </w:t>
       </w:r>
       <w:r>
@@ -3689,7 +4366,302 @@
           <w:sz w:val="22"/>
           <w:szCs w:val="22"/>
         </w:rPr>
-        <w:t xml:space="preserve">(8.6 </w:t>
+        <w:t xml:space="preserve">(8.6 years) </w:t>
+      </w:r>
+      <w:r>
+        <w:rPr>
+          <w:rFonts w:ascii="Helvetica" w:hAnsi="Helvetica"/>
+          <w:color w:val="000000" w:themeColor="text1"/>
+          <w:sz w:val="22"/>
+          <w:szCs w:val="22"/>
+        </w:rPr>
+        <w:t xml:space="preserve">of follow-up. Characteristics of the sample are given in Table 1. Mean age was 59.4 years. 127 patients (5.2%) had been diagnosed with prostate cancer at the time of survey collection. Almost two-thirds of the sample were current or former smokers, and more than 75% of the sample was overweight or obese. </w:t>
+      </w:r>
+      <w:r>
+        <w:rPr>
+          <w:rFonts w:ascii="Helvetica" w:hAnsi="Helvetica"/>
+          <w:color w:val="000000" w:themeColor="text1"/>
+          <w:sz w:val="22"/>
+          <w:szCs w:val="22"/>
+        </w:rPr>
+        <w:t xml:space="preserve">The PLCO external validation data consisted of 8,220 patients with complete data for all predictors (Figure 2). PLCO patients were markedly different from NHANES patients (Table 1). PLCO patients were older, more likely to be white, more educated, more likely to be married, and generally healthier than NHANES patients. The only characteristic on which NHANES and PLCO patients were not significantly different was previous heart attack or diagnosis of coronary heart disease; roughly 12% of patients had this diagnosis in both samples. </w:t>
+      </w:r>
+    </w:p>
+    <w:p>
+      <w:pPr>
+        <w:spacing w:line="360" w:lineRule="auto"/>
+        <w:rPr>
+          <w:rFonts w:ascii="Helvetica" w:hAnsi="Helvetica"/>
+          <w:color w:val="000000" w:themeColor="text1"/>
+          <w:sz w:val="22"/>
+          <w:szCs w:val="22"/>
+        </w:rPr>
+      </w:pPr>
+    </w:p>
+    <w:p>
+      <w:pPr>
+        <w:spacing w:line="360" w:lineRule="auto"/>
+        <w:rPr>
+          <w:rFonts w:ascii="Helvetica" w:hAnsi="Helvetica"/>
+          <w:color w:val="000000" w:themeColor="text1"/>
+          <w:sz w:val="22"/>
+          <w:szCs w:val="22"/>
+        </w:rPr>
+      </w:pPr>
+      <w:r>
+        <w:rPr>
+          <w:rFonts w:ascii="Helvetica" w:hAnsi="Helvetica"/>
+          <w:color w:val="000000" w:themeColor="text1"/>
+          <w:sz w:val="22"/>
+          <w:szCs w:val="22"/>
+        </w:rPr>
+        <w:t xml:space="preserve">Our age 40+ Cox model included eight predictors (age, diabetes, education, hypertension, marital status, smoking status, previous stroke, and BMI); our age 55+ Cox model included nine (age, race, education, marital status, emphysema, diabetes, previous stroke, smoking status, and BMI); and our random forest included fourteen (age, arthritis, chronic bronchitis, diabetes, education, emphysema, hypertension, marital status, previous heart attack, BMI, liver disease, race, smoking status, and previous stroke). </w:t>
+      </w:r>
+      <w:r>
+        <w:rPr>
+          <w:rFonts w:ascii="Helvetica" w:hAnsi="Helvetica"/>
+          <w:color w:val="000000" w:themeColor="text1"/>
+          <w:sz w:val="22"/>
+          <w:szCs w:val="22"/>
+        </w:rPr>
+        <w:t>All three models were refit using all patients with complete data for th</w:t>
+      </w:r>
+      <w:r>
+        <w:rPr>
+          <w:rFonts w:ascii="Helvetica" w:hAnsi="Helvetica"/>
+          <w:color w:val="000000" w:themeColor="text1"/>
+          <w:sz w:val="22"/>
+          <w:szCs w:val="22"/>
+        </w:rPr>
+        <w:t>ese</w:t>
+      </w:r>
+      <w:r>
+        <w:rPr>
+          <w:rFonts w:ascii="Helvetica" w:hAnsi="Helvetica"/>
+          <w:color w:val="000000" w:themeColor="text1"/>
+          <w:sz w:val="22"/>
+          <w:szCs w:val="22"/>
+        </w:rPr>
+        <w:t xml:space="preserve"> shorter list of covariates; for the age 40+ Cox model, this was a sample of 7,369 men; for the age 55+ Cox model, a sample of </w:t>
+      </w:r>
+      <w:r>
+        <w:rPr>
+          <w:rFonts w:ascii="Helvetica" w:hAnsi="Helvetica"/>
+          <w:color w:val="000000" w:themeColor="text1"/>
+          <w:sz w:val="22"/>
+          <w:szCs w:val="22"/>
+        </w:rPr>
+        <w:t>4,876</w:t>
+      </w:r>
+      <w:r>
+        <w:rPr>
+          <w:rFonts w:ascii="Helvetica" w:hAnsi="Helvetica"/>
+          <w:color w:val="000000" w:themeColor="text1"/>
+          <w:sz w:val="22"/>
+          <w:szCs w:val="22"/>
+        </w:rPr>
+        <w:t xml:space="preserve"> men; for the random forest, a sample of </w:t>
+      </w:r>
+      <w:r>
+        <w:rPr>
+          <w:rFonts w:ascii="Helvetica" w:hAnsi="Helvetica"/>
+          <w:color w:val="000000" w:themeColor="text1"/>
+          <w:sz w:val="22"/>
+          <w:szCs w:val="22"/>
+        </w:rPr>
+        <w:t>7,268</w:t>
+      </w:r>
+      <w:r>
+        <w:rPr>
+          <w:rFonts w:ascii="Helvetica" w:hAnsi="Helvetica"/>
+          <w:color w:val="000000" w:themeColor="text1"/>
+          <w:sz w:val="22"/>
+          <w:szCs w:val="22"/>
+        </w:rPr>
+        <w:t xml:space="preserve"> men. </w:t>
+      </w:r>
+      <w:r>
+        <w:rPr>
+          <w:rFonts w:ascii="Helvetica" w:hAnsi="Helvetica"/>
+          <w:color w:val="000000" w:themeColor="text1"/>
+          <w:sz w:val="22"/>
+          <w:szCs w:val="22"/>
+          <w:highlight w:val="yellow"/>
+        </w:rPr>
+        <w:t>Descriptive statistics on these three enlarged training samples are given in the Supplementary Materials.</w:t>
+      </w:r>
+      <w:r>
+        <w:rPr>
+          <w:rFonts w:ascii="Helvetica" w:hAnsi="Helvetica"/>
+          <w:color w:val="000000" w:themeColor="text1"/>
+          <w:sz w:val="22"/>
+          <w:szCs w:val="22"/>
+        </w:rPr>
+        <w:t xml:space="preserve"> </w:t>
+      </w:r>
+    </w:p>
+    <w:p>
+      <w:pPr>
+        <w:spacing w:line="360" w:lineRule="auto"/>
+        <w:rPr>
+          <w:rFonts w:ascii="Helvetica" w:hAnsi="Helvetica"/>
+          <w:color w:val="000000" w:themeColor="text1"/>
+          <w:sz w:val="22"/>
+          <w:szCs w:val="22"/>
+        </w:rPr>
+      </w:pPr>
+    </w:p>
+    <w:p>
+      <w:pPr>
+        <w:spacing w:line="360" w:lineRule="auto"/>
+        <w:rPr>
+          <w:rFonts w:ascii="Helvetica" w:hAnsi="Helvetica"/>
+          <w:color w:val="000000" w:themeColor="text1"/>
+          <w:sz w:val="22"/>
+          <w:szCs w:val="22"/>
+        </w:rPr>
+      </w:pPr>
+      <w:r>
+        <w:rPr>
+          <w:rFonts w:ascii="Helvetica" w:hAnsi="Helvetica"/>
+          <w:color w:val="000000" w:themeColor="text1"/>
+          <w:sz w:val="22"/>
+          <w:szCs w:val="22"/>
+        </w:rPr>
+        <w:t xml:space="preserve"> </w:t>
+      </w:r>
+      <w:r>
+        <w:rPr>
+          <w:rFonts w:ascii="Helvetica" w:hAnsi="Helvetica"/>
+          <w:color w:val="000000" w:themeColor="text1"/>
+          <w:sz w:val="22"/>
+          <w:szCs w:val="22"/>
+        </w:rPr>
+        <w:t>The age 40+ Cox model performed best in external validation (Table 2), with a</w:t>
+      </w:r>
+      <w:r>
+        <w:rPr>
+          <w:rFonts w:ascii="Helvetica" w:hAnsi="Helvetica"/>
+          <w:color w:val="000000" w:themeColor="text1"/>
+          <w:sz w:val="22"/>
+          <w:szCs w:val="22"/>
+        </w:rPr>
+        <w:t>n IPCW</w:t>
+      </w:r>
+      <w:r>
+        <w:rPr>
+          <w:rFonts w:ascii="Helvetica" w:hAnsi="Helvetica"/>
+          <w:color w:val="000000" w:themeColor="text1"/>
+          <w:sz w:val="22"/>
+          <w:szCs w:val="22"/>
+        </w:rPr>
+        <w:t xml:space="preserve"> C-index of 0.70 and an </w:t>
+      </w:r>
+      <w:r>
+        <w:rPr>
+          <w:rFonts w:ascii="Helvetica" w:hAnsi="Helvetica"/>
+          <w:color w:val="000000" w:themeColor="text1"/>
+          <w:sz w:val="22"/>
+          <w:szCs w:val="22"/>
+        </w:rPr>
+        <w:t xml:space="preserve">IPCW </w:t>
+      </w:r>
+      <w:r>
+        <w:rPr>
+          <w:rFonts w:ascii="Helvetica" w:hAnsi="Helvetica"/>
+          <w:color w:val="000000" w:themeColor="text1"/>
+          <w:sz w:val="22"/>
+          <w:szCs w:val="22"/>
+        </w:rPr>
+        <w:t>AUC of 0.78</w:t>
+      </w:r>
+      <w:r>
+        <w:rPr>
+          <w:rFonts w:ascii="Helvetica" w:hAnsi="Helvetica"/>
+          <w:color w:val="000000" w:themeColor="text1"/>
+          <w:sz w:val="22"/>
+          <w:szCs w:val="22"/>
+        </w:rPr>
+        <w:t xml:space="preserve"> at 14 years</w:t>
+      </w:r>
+      <w:r>
+        <w:rPr>
+          <w:rFonts w:ascii="Helvetica" w:hAnsi="Helvetica"/>
+          <w:color w:val="000000" w:themeColor="text1"/>
+          <w:sz w:val="22"/>
+          <w:szCs w:val="22"/>
+        </w:rPr>
+        <w:t xml:space="preserve">. </w:t>
+      </w:r>
+      <w:r>
+        <w:rPr>
+          <w:rFonts w:ascii="Helvetica" w:hAnsi="Helvetica"/>
+          <w:color w:val="000000" w:themeColor="text1"/>
+          <w:sz w:val="22"/>
+          <w:szCs w:val="22"/>
+        </w:rPr>
+        <w:t xml:space="preserve">For reference, we also present the IPCW AUC using the Social Security Administration (SSA) and National Vital Statistics System’s life expectancy predictions, both of which also perform fairly well, particularly at later years. We present a more detailed comparison of the SSA predictions to our model’s predictions in Figure 3, which shows that at earlier years (&lt;10 years), our model predictions are more optimistic than the SSA life expectancy, but that after 10 years, the SSA life expectancy is more optimistic than our model predictions. </w:t>
+      </w:r>
+      <w:r>
+        <w:rPr>
+          <w:rFonts w:ascii="Helvetica" w:hAnsi="Helvetica"/>
+          <w:color w:val="000000" w:themeColor="text1"/>
+          <w:sz w:val="22"/>
+          <w:szCs w:val="22"/>
+        </w:rPr>
+        <w:t>Model performance was largely similar across prostate cancer treatment group</w:t>
+      </w:r>
+      <w:r>
+        <w:rPr>
+          <w:rFonts w:ascii="Helvetica" w:hAnsi="Helvetica"/>
+          <w:color w:val="000000" w:themeColor="text1"/>
+          <w:sz w:val="22"/>
+          <w:szCs w:val="22"/>
+        </w:rPr>
+        <w:t>s</w:t>
+      </w:r>
+      <w:r>
+        <w:rPr>
+          <w:rFonts w:ascii="Helvetica" w:hAnsi="Helvetica"/>
+          <w:color w:val="000000" w:themeColor="text1"/>
+          <w:sz w:val="22"/>
+          <w:szCs w:val="22"/>
+        </w:rPr>
+        <w:t xml:space="preserve"> (Table 3). </w:t>
+      </w:r>
+      <w:r>
+        <w:rPr>
+          <w:rFonts w:ascii="Helvetica" w:hAnsi="Helvetica"/>
+          <w:color w:val="000000" w:themeColor="text1"/>
+          <w:sz w:val="22"/>
+          <w:szCs w:val="22"/>
+        </w:rPr>
+        <w:t xml:space="preserve">Calibration of the cause-specific model is given in </w:t>
+      </w:r>
+      <w:r>
+        <w:rPr>
+          <w:rFonts w:ascii="Helvetica" w:hAnsi="Helvetica"/>
+          <w:sz w:val="22"/>
+          <w:szCs w:val="22"/>
+        </w:rPr>
+        <w:t xml:space="preserve">Figure </w:t>
+      </w:r>
+      <w:r>
+        <w:rPr>
+          <w:rFonts w:ascii="Helvetica" w:hAnsi="Helvetica"/>
+          <w:sz w:val="22"/>
+          <w:szCs w:val="22"/>
+        </w:rPr>
+        <w:t>4</w:t>
+      </w:r>
+      <w:r>
+        <w:rPr>
+          <w:rFonts w:ascii="Helvetica" w:hAnsi="Helvetica"/>
+          <w:color w:val="000000" w:themeColor="text1"/>
+          <w:sz w:val="22"/>
+          <w:szCs w:val="22"/>
+        </w:rPr>
+        <w:t>. The cause-</w:t>
       </w:r>
       <w:r>
         <w:rPr>
@@ -3699,159 +4671,43 @@
           <w:szCs w:val="22"/>
         </w:rPr>
         <w:lastRenderedPageBreak/>
-        <w:t xml:space="preserve">years) </w:t>
-      </w:r>
-      <w:r>
-        <w:rPr>
-          <w:rFonts w:ascii="Helvetica" w:hAnsi="Helvetica"/>
-          <w:color w:val="000000" w:themeColor="text1"/>
-          <w:sz w:val="22"/>
-          <w:szCs w:val="22"/>
-        </w:rPr>
-        <w:t xml:space="preserve">of follow-up. Characteristics of the sample are given in Table 1. Mean age was 59.4 years. 127 patients (5.2%) had been diagnosed with prostate cancer at the time of survey collection. Almost two-thirds of the sample were current or former smokers, and more than 75% of the sample was overweight or obese. </w:t>
-      </w:r>
-      <w:r>
-        <w:rPr>
-          <w:rFonts w:ascii="Helvetica" w:hAnsi="Helvetica"/>
-          <w:color w:val="000000" w:themeColor="text1"/>
-          <w:sz w:val="22"/>
-          <w:szCs w:val="22"/>
-        </w:rPr>
-        <w:t xml:space="preserve">The PLCO external validation data consisted of 8,220 patients with complete data for all predictors (Figure 2). PLCO patients were markedly different from NHANES patients (Table 1). PLCO patients were older, more likely to be white, more educated, more likely to be married, and generally healthier than NHANES patients. The only characteristic on which NHANES and PLCO patients were not significantly different was previous heart attack or diagnosis of coronary heart disease; roughly 12% of patients had this diagnosis in both samples. </w:t>
-      </w:r>
-    </w:p>
-    <w:p>
-      <w:pPr>
-        <w:spacing w:line="360" w:lineRule="auto"/>
-        <w:rPr>
-          <w:rFonts w:ascii="Helvetica" w:hAnsi="Helvetica"/>
-          <w:color w:val="000000" w:themeColor="text1"/>
-          <w:sz w:val="22"/>
-          <w:szCs w:val="22"/>
-        </w:rPr>
-      </w:pPr>
-    </w:p>
-    <w:p>
-      <w:pPr>
-        <w:spacing w:line="360" w:lineRule="auto"/>
-        <w:rPr>
-          <w:rFonts w:ascii="Helvetica" w:hAnsi="Helvetica"/>
-          <w:color w:val="000000" w:themeColor="text1"/>
-          <w:sz w:val="22"/>
-          <w:szCs w:val="22"/>
-        </w:rPr>
-      </w:pPr>
-      <w:r>
-        <w:rPr>
-          <w:rFonts w:ascii="Helvetica" w:hAnsi="Helvetica"/>
-          <w:color w:val="000000" w:themeColor="text1"/>
-          <w:sz w:val="22"/>
-          <w:szCs w:val="22"/>
-        </w:rPr>
-        <w:t xml:space="preserve">Our age 40+ Cox model included eight predictors (age, diabetes, education, hypertension, marital status, smoking status, previous stroke, and BMI); our age 55+ Cox model included nine (age, race, education, marital status, emphysema, diabetes, previous stroke, smoking status, and BMI); and our random forest included fourteen (age, arthritis, chronic bronchitis, diabetes, education, emphysema, hypertension, marital status, previous heart attack, BMI, liver disease, race, smoking status, and previous stroke). </w:t>
-      </w:r>
-      <w:r>
-        <w:rPr>
-          <w:rFonts w:ascii="Helvetica" w:hAnsi="Helvetica"/>
-          <w:color w:val="000000" w:themeColor="text1"/>
-          <w:sz w:val="22"/>
-          <w:szCs w:val="22"/>
-        </w:rPr>
-        <w:t xml:space="preserve">All three models were refit using all patients with complete data for this shorter list of covariates; for the age 40+ Cox model, this was a sample of 7,369 men; for the age 55+ Cox model, a sample of ____ men; for the random forest, a sample of ____ men. Descriptive statistics on these three enlarged training samples are given in the Supplementary Materials. </w:t>
-      </w:r>
-    </w:p>
-    <w:p>
-      <w:pPr>
-        <w:spacing w:line="360" w:lineRule="auto"/>
-        <w:rPr>
-          <w:rFonts w:ascii="Helvetica" w:hAnsi="Helvetica"/>
-          <w:color w:val="000000" w:themeColor="text1"/>
-          <w:sz w:val="22"/>
-          <w:szCs w:val="22"/>
-        </w:rPr>
-      </w:pPr>
-    </w:p>
-    <w:p>
-      <w:pPr>
-        <w:spacing w:line="360" w:lineRule="auto"/>
-        <w:rPr>
-          <w:rFonts w:ascii="Helvetica" w:hAnsi="Helvetica"/>
-          <w:color w:val="000000" w:themeColor="text1"/>
-          <w:sz w:val="22"/>
-          <w:szCs w:val="22"/>
-        </w:rPr>
-      </w:pPr>
-      <w:r>
-        <w:rPr>
-          <w:rFonts w:ascii="Helvetica" w:hAnsi="Helvetica"/>
-          <w:color w:val="000000" w:themeColor="text1"/>
-          <w:sz w:val="22"/>
-          <w:szCs w:val="22"/>
-        </w:rPr>
-        <w:t xml:space="preserve"> </w:t>
-      </w:r>
-      <w:r>
-        <w:rPr>
-          <w:rFonts w:ascii="Helvetica" w:hAnsi="Helvetica"/>
-          <w:color w:val="000000" w:themeColor="text1"/>
-          <w:sz w:val="22"/>
-          <w:szCs w:val="22"/>
-        </w:rPr>
-        <w:t>The age 40+ Cox model performed best in external validation (Table 2), with a C-index of 0.70 and an AUC of 0.78</w:t>
-      </w:r>
-      <w:r>
-        <w:rPr>
-          <w:rFonts w:ascii="Helvetica" w:hAnsi="Helvetica"/>
-          <w:color w:val="000000" w:themeColor="text1"/>
-          <w:sz w:val="22"/>
-          <w:szCs w:val="22"/>
-        </w:rPr>
-        <w:t xml:space="preserve"> at 14 years</w:t>
-      </w:r>
-      <w:r>
-        <w:rPr>
-          <w:rFonts w:ascii="Helvetica" w:hAnsi="Helvetica"/>
-          <w:color w:val="000000" w:themeColor="text1"/>
-          <w:sz w:val="22"/>
-          <w:szCs w:val="22"/>
-        </w:rPr>
-        <w:t xml:space="preserve">. </w:t>
-      </w:r>
-      <w:r>
-        <w:rPr>
-          <w:rFonts w:ascii="Helvetica" w:hAnsi="Helvetica"/>
-          <w:color w:val="000000" w:themeColor="text1"/>
-          <w:sz w:val="22"/>
-          <w:szCs w:val="22"/>
-        </w:rPr>
-        <w:t>Model performance was largely similar across prostate cancer treatment group</w:t>
-      </w:r>
-      <w:r>
-        <w:rPr>
-          <w:rFonts w:ascii="Helvetica" w:hAnsi="Helvetica"/>
-          <w:color w:val="000000" w:themeColor="text1"/>
-          <w:sz w:val="22"/>
-          <w:szCs w:val="22"/>
-        </w:rPr>
-        <w:t>s</w:t>
-      </w:r>
-      <w:r>
-        <w:rPr>
-          <w:rFonts w:ascii="Helvetica" w:hAnsi="Helvetica"/>
-          <w:color w:val="000000" w:themeColor="text1"/>
-          <w:sz w:val="22"/>
-          <w:szCs w:val="22"/>
-        </w:rPr>
-        <w:t xml:space="preserve"> (Table 3). </w:t>
-      </w:r>
-      <w:r>
-        <w:rPr>
-          <w:rFonts w:ascii="Helvetica" w:hAnsi="Helvetica"/>
-          <w:color w:val="000000" w:themeColor="text1"/>
-          <w:sz w:val="22"/>
-          <w:szCs w:val="22"/>
-        </w:rPr>
-        <w:t xml:space="preserve">Model effect estimates for the age 40+ Cox OC mortality model are given in Figure 3. Increased age, diabetes, hypertension, current smoking, previous stroke, and non-normal BMI all had harmful effects on OC mortality, while increased education and being married were protective. </w:t>
+        <w:t xml:space="preserve">specific model shows slight pessimism, particularly for patients at high risk of OC mortality.  </w:t>
+      </w:r>
+      <w:r>
+        <w:rPr>
+          <w:rFonts w:ascii="Helvetica" w:hAnsi="Helvetica"/>
+          <w:color w:val="000000" w:themeColor="text1"/>
+          <w:sz w:val="22"/>
+          <w:szCs w:val="22"/>
+        </w:rPr>
+        <w:t xml:space="preserve">Model effect estimates for the age 40+ Cox OC mortality model are given in </w:t>
+      </w:r>
+      <w:r>
+        <w:rPr>
+          <w:rFonts w:ascii="Helvetica" w:hAnsi="Helvetica"/>
+          <w:color w:val="000000" w:themeColor="text1"/>
+          <w:sz w:val="22"/>
+          <w:szCs w:val="22"/>
+        </w:rPr>
+        <w:t xml:space="preserve">Figure </w:t>
+      </w:r>
+      <w:r>
+        <w:rPr>
+          <w:rFonts w:ascii="Helvetica" w:hAnsi="Helvetica"/>
+          <w:color w:val="000000" w:themeColor="text1"/>
+          <w:sz w:val="22"/>
+          <w:szCs w:val="22"/>
+        </w:rPr>
+        <w:t>5</w:t>
+      </w:r>
+      <w:r>
+        <w:rPr>
+          <w:rFonts w:ascii="Helvetica" w:hAnsi="Helvetica"/>
+          <w:color w:val="000000" w:themeColor="text1"/>
+          <w:sz w:val="22"/>
+          <w:szCs w:val="22"/>
+        </w:rPr>
+        <w:t xml:space="preserve">. Increased age, diabetes, hypertension, current smoking, previous stroke, and non-normal BMI all had harmful effects on OC mortality, while increased education and being married were protective. </w:t>
       </w:r>
       <w:r>
         <w:rPr>
@@ -3862,82 +4718,14 @@
         </w:rPr>
         <w:t xml:space="preserve">All model main effects were significant, and interactions were included between age and diabetes, age and education, age and hypertension, and age and previous stroke. </w:t>
       </w:r>
-    </w:p>
-    <w:p>
-      <w:pPr>
-        <w:spacing w:line="360" w:lineRule="auto"/>
-        <w:rPr>
-          <w:rFonts w:ascii="Helvetica" w:hAnsi="Helvetica"/>
-          <w:color w:val="000000" w:themeColor="text1"/>
-          <w:sz w:val="22"/>
-          <w:szCs w:val="22"/>
-        </w:rPr>
-      </w:pPr>
-    </w:p>
-    <w:p>
-      <w:pPr>
-        <w:spacing w:line="360" w:lineRule="auto"/>
-        <w:rPr>
-          <w:rFonts w:ascii="Helvetica" w:hAnsi="Helvetica"/>
-          <w:color w:val="000000" w:themeColor="text1"/>
-          <w:sz w:val="22"/>
-          <w:szCs w:val="22"/>
-        </w:rPr>
-      </w:pPr>
-      <w:r>
-        <w:rPr>
-          <w:rFonts w:ascii="Helvetica" w:hAnsi="Helvetica"/>
-          <w:color w:val="000000" w:themeColor="text1"/>
-          <w:sz w:val="22"/>
-          <w:szCs w:val="22"/>
-        </w:rPr>
-        <w:t xml:space="preserve">Calibration of the cause-specific model is given in Figure 5, while calibration of the Fine and Gray model refit in PLCO is given in Figure 4. Calibration of the Fine and Gray model </w:t>
-      </w:r>
-      <w:r>
-        <w:rPr>
-          <w:rFonts w:ascii="Helvetica" w:hAnsi="Helvetica"/>
-          <w:color w:val="000000" w:themeColor="text1"/>
-          <w:sz w:val="22"/>
-          <w:szCs w:val="22"/>
-        </w:rPr>
-        <w:t xml:space="preserve">refit in </w:t>
-      </w:r>
-      <w:r>
-        <w:rPr>
-          <w:rFonts w:ascii="Helvetica" w:hAnsi="Helvetica"/>
-          <w:color w:val="000000" w:themeColor="text1"/>
-          <w:sz w:val="22"/>
-          <w:szCs w:val="22"/>
-        </w:rPr>
-        <w:lastRenderedPageBreak/>
-        <w:t xml:space="preserve">PLCO </w:t>
-      </w:r>
-      <w:r>
-        <w:rPr>
-          <w:rFonts w:ascii="Helvetica" w:hAnsi="Helvetica"/>
-          <w:color w:val="000000" w:themeColor="text1"/>
-          <w:sz w:val="22"/>
-          <w:szCs w:val="22"/>
-        </w:rPr>
-        <w:t xml:space="preserve">is excellent; the cause-specific model shows </w:t>
-      </w:r>
-      <w:r>
-        <w:rPr>
-          <w:rFonts w:ascii="Helvetica" w:hAnsi="Helvetica"/>
-          <w:color w:val="000000" w:themeColor="text1"/>
-          <w:sz w:val="22"/>
-          <w:szCs w:val="22"/>
-        </w:rPr>
-        <w:t>slight</w:t>
-      </w:r>
-      <w:r>
-        <w:rPr>
-          <w:rFonts w:ascii="Helvetica" w:hAnsi="Helvetica"/>
-          <w:color w:val="000000" w:themeColor="text1"/>
-          <w:sz w:val="22"/>
-          <w:szCs w:val="22"/>
-        </w:rPr>
-        <w:t xml:space="preserve"> pessimism, particularly for patients at high risk of OC mortality.  </w:t>
+      <w:r>
+        <w:rPr>
+          <w:rFonts w:ascii="Helvetica" w:hAnsi="Helvetica"/>
+          <w:color w:val="000000" w:themeColor="text1"/>
+          <w:sz w:val="22"/>
+          <w:szCs w:val="22"/>
+        </w:rPr>
+        <w:t xml:space="preserve">When we consider the proportion of explainable log-likelihood contributed by each predictor, we find that age is far and away the most important predictor, explaining 76.3% of the likelihood, followed by smoking status (5.4%) and marital status (4.0%), then stroke, education, diabetes, hypertension, and BMI. The least important predictor is prostate cancer (0.1%). </w:t>
       </w:r>
     </w:p>
     <w:p>
@@ -3992,7 +4780,106 @@
           <w:sz w:val="22"/>
           <w:szCs w:val="22"/>
         </w:rPr>
-        <w:t xml:space="preserve">Predicted cumulative incidence curves from the refit Fine and Gray regression for 5 sample patients from PLCO are given in Figure 6. These examples demonstrate the sometimes nonintuitive ways that OC mortality operates. Age is clearly a major driver (the lowest risk patient is 58 while the highest risk patient is 80); however, comorbidities also clearly play a role. The three highest risk patients are all around 80; the highest risk patient’s OC mortality is driven by his underweight BMI, while the moderate and </w:t>
+        <w:t xml:space="preserve">Predicted </w:t>
+      </w:r>
+      <w:r>
+        <w:rPr>
+          <w:rFonts w:ascii="Helvetica" w:hAnsi="Helvetica"/>
+          <w:color w:val="000000" w:themeColor="text1"/>
+          <w:sz w:val="22"/>
+          <w:szCs w:val="22"/>
+        </w:rPr>
+        <w:t>survival</w:t>
+      </w:r>
+      <w:r>
+        <w:rPr>
+          <w:rFonts w:ascii="Helvetica" w:hAnsi="Helvetica"/>
+          <w:color w:val="000000" w:themeColor="text1"/>
+          <w:sz w:val="22"/>
+          <w:szCs w:val="22"/>
+        </w:rPr>
+        <w:t xml:space="preserve"> curves from the </w:t>
+      </w:r>
+      <w:r>
+        <w:rPr>
+          <w:rFonts w:ascii="Helvetica" w:hAnsi="Helvetica"/>
+          <w:color w:val="000000" w:themeColor="text1"/>
+          <w:sz w:val="22"/>
+          <w:szCs w:val="22"/>
+        </w:rPr>
+        <w:t>final OC mortality model</w:t>
+      </w:r>
+      <w:r>
+        <w:rPr>
+          <w:rFonts w:ascii="Helvetica" w:hAnsi="Helvetica"/>
+          <w:color w:val="000000" w:themeColor="text1"/>
+          <w:sz w:val="22"/>
+          <w:szCs w:val="22"/>
+        </w:rPr>
+        <w:t xml:space="preserve"> for 5 sample patients from PLCO are given in Figure 6. These examples demonstrate the sometimes nonintuitive ways that OC mortality operates. Age is clearly a major driver (the lowest risk patient is </w:t>
+      </w:r>
+      <w:r>
+        <w:rPr>
+          <w:rFonts w:ascii="Helvetica" w:hAnsi="Helvetica"/>
+          <w:color w:val="000000" w:themeColor="text1"/>
+          <w:sz w:val="22"/>
+          <w:szCs w:val="22"/>
+        </w:rPr>
+        <w:t>62</w:t>
+      </w:r>
+      <w:r>
+        <w:rPr>
+          <w:rFonts w:ascii="Helvetica" w:hAnsi="Helvetica"/>
+          <w:color w:val="000000" w:themeColor="text1"/>
+          <w:sz w:val="22"/>
+          <w:szCs w:val="22"/>
+        </w:rPr>
+        <w:t xml:space="preserve"> while the highest risk patient is 8</w:t>
+      </w:r>
+      <w:r>
+        <w:rPr>
+          <w:rFonts w:ascii="Helvetica" w:hAnsi="Helvetica"/>
+          <w:color w:val="000000" w:themeColor="text1"/>
+          <w:sz w:val="22"/>
+          <w:szCs w:val="22"/>
+        </w:rPr>
+        <w:t>5</w:t>
+      </w:r>
+      <w:r>
+        <w:rPr>
+          <w:rFonts w:ascii="Helvetica" w:hAnsi="Helvetica"/>
+          <w:color w:val="000000" w:themeColor="text1"/>
+          <w:sz w:val="22"/>
+          <w:szCs w:val="22"/>
+        </w:rPr>
+        <w:t xml:space="preserve">); however, comorbidities </w:t>
+      </w:r>
+      <w:r>
+        <w:rPr>
+          <w:rFonts w:ascii="Helvetica" w:hAnsi="Helvetica"/>
+          <w:color w:val="000000" w:themeColor="text1"/>
+          <w:sz w:val="22"/>
+          <w:szCs w:val="22"/>
+        </w:rPr>
+        <w:t xml:space="preserve">and behaviors </w:t>
+      </w:r>
+      <w:r>
+        <w:rPr>
+          <w:rFonts w:ascii="Helvetica" w:hAnsi="Helvetica"/>
+          <w:color w:val="000000" w:themeColor="text1"/>
+          <w:sz w:val="22"/>
+          <w:szCs w:val="22"/>
+        </w:rPr>
+        <w:t xml:space="preserve">also clearly play a role. The </w:t>
+      </w:r>
+      <w:r>
+        <w:rPr>
+          <w:rFonts w:ascii="Helvetica" w:hAnsi="Helvetica"/>
+          <w:color w:val="000000" w:themeColor="text1"/>
+          <w:sz w:val="22"/>
+          <w:szCs w:val="22"/>
+        </w:rPr>
+        <w:t xml:space="preserve">very </w:t>
       </w:r>
       <w:proofErr w:type="gramStart"/>
       <w:r>
@@ -4002,7 +4889,7 @@
           <w:sz w:val="22"/>
           <w:szCs w:val="22"/>
         </w:rPr>
-        <w:t>high risk</w:t>
+        <w:t>high and high risk</w:t>
       </w:r>
       <w:proofErr w:type="gramEnd"/>
       <w:r>
@@ -4012,7 +4899,16 @@
           <w:sz w:val="22"/>
           <w:szCs w:val="22"/>
         </w:rPr>
-        <w:t xml:space="preserve"> patients’ risk appears driven by their marital status and lower educational attainment. OC mortality predictions can be further explored using the app given at </w:t>
+        <w:t xml:space="preserve"> patients are only three years apart in age, but the very high risk patient is a current smoker with overweight BMI and lower educational attainment, while the high risk patient is not. Similarly, the low and very low risk are only four years apart in age, but the very low risk patient is married and a former smoker, while the low risk patient is separated and a current smoker.</w:t>
+      </w:r>
+      <w:r>
+        <w:rPr>
+          <w:rFonts w:ascii="Helvetica" w:hAnsi="Helvetica"/>
+          <w:color w:val="000000" w:themeColor="text1"/>
+          <w:sz w:val="22"/>
+          <w:szCs w:val="22"/>
+        </w:rPr>
+        <w:t xml:space="preserve"> OC mortality predictions can be further explored using the app given at </w:t>
       </w:r>
       <w:r>
         <w:rPr>
@@ -4021,7 +4917,25 @@
           <w:sz w:val="22"/>
           <w:szCs w:val="22"/>
         </w:rPr>
-        <w:t>https://elizabethchase.shinyapps.io/pctreat/.</w:t>
+        <w:t>https://elizabethchase.shinyapps.io/</w:t>
+      </w:r>
+      <w:r>
+        <w:rPr>
+          <w:rFonts w:ascii="Helvetica" w:eastAsia="Times New Roman" w:hAnsi="Helvetica" w:cs="Times New Roman"/>
+          <w:color w:val="000000" w:themeColor="text1"/>
+          <w:sz w:val="22"/>
+          <w:szCs w:val="22"/>
+        </w:rPr>
+        <w:t>ocm_app</w:t>
+      </w:r>
+      <w:r>
+        <w:rPr>
+          <w:rFonts w:ascii="Helvetica" w:eastAsia="Times New Roman" w:hAnsi="Helvetica" w:cs="Times New Roman"/>
+          <w:color w:val="000000" w:themeColor="text1"/>
+          <w:sz w:val="22"/>
+          <w:szCs w:val="22"/>
+        </w:rPr>
+        <w:t>/.</w:t>
       </w:r>
     </w:p>
     <w:p>
@@ -4081,7 +4995,35 @@
           <w:sz w:val="22"/>
           <w:szCs w:val="22"/>
         </w:rPr>
-        <w:t>. Graduating from college is highly protective for OC mortality, as is being married. Current smokers and former smokers are overrepresented in the high and very high OC mortality risk groups, as are underweight and obese patients. Despite not being considered in modeling, prostate cancer characteristics were also linked with OC mortality predictions. Patients with more aggressive cancers were overrepresented in the high and very high OC mortality risk groups, while patients with less aggressive cancers generally had reduced OC mortality risk. Patients in the high and very high OC mortality risk groups were also more likely to die of their prostate cancer. Sample sizes for aggressive cancers are quite low, though, given the nature of the PLCO trial, so conclusions about these patients must be made with care.</w:t>
+        <w:t xml:space="preserve">. Graduating from college is highly protective for OC mortality, as is being married. Current smokers and former smokers are overrepresented in the high OC mortality risk group, as are underweight and obese patients. Despite not being considered in modeling, prostate cancer characteristics were also linked with OC mortality predictions. Patients with more aggressive cancers were overrepresented in the high OC mortality risk group, while patients with less aggressive cancers generally had reduced OC mortality risk. Patients in the high OC mortality risk group were also more likely to die of their prostate cancer. </w:t>
+      </w:r>
+      <w:r>
+        <w:rPr>
+          <w:rFonts w:ascii="Helvetica" w:hAnsi="Helvetica"/>
+          <w:color w:val="000000" w:themeColor="text1"/>
+          <w:sz w:val="22"/>
+          <w:szCs w:val="22"/>
+        </w:rPr>
+        <w:t xml:space="preserve">In fact, when we used the linear predictor from our Cox model fit in NHANES as a predictor for prostate cancer specific mortality </w:t>
+      </w:r>
+      <w:r>
+        <w:rPr>
+          <w:rFonts w:ascii="Helvetica" w:hAnsi="Helvetica"/>
+          <w:color w:val="000000" w:themeColor="text1"/>
+          <w:sz w:val="22"/>
+          <w:szCs w:val="22"/>
+        </w:rPr>
+        <w:lastRenderedPageBreak/>
+        <w:t xml:space="preserve">(PCSM) in PLCO, it still has a time-dependent AUC of 0.72 at 14 years. </w:t>
+      </w:r>
+      <w:r>
+        <w:rPr>
+          <w:rFonts w:ascii="Helvetica" w:hAnsi="Helvetica"/>
+          <w:color w:val="000000" w:themeColor="text1"/>
+          <w:sz w:val="22"/>
+          <w:szCs w:val="22"/>
+        </w:rPr>
+        <w:t>Sample sizes for aggressive cancers are quite low, though, given the nature of the PLCO trial, so conclusions about these patients must be made with care.</w:t>
       </w:r>
     </w:p>
     <w:p>
@@ -4116,7 +5058,29 @@
           <w:sz w:val="22"/>
           <w:szCs w:val="22"/>
         </w:rPr>
-        <w:t>Treatment Concordance</w:t>
+        <w:t xml:space="preserve">OC Mortality Risk and </w:t>
+      </w:r>
+      <w:r>
+        <w:rPr>
+          <w:rFonts w:ascii="Helvetica" w:hAnsi="Helvetica"/>
+          <w:i/>
+          <w:iCs/>
+          <w:color w:val="000000" w:themeColor="text1"/>
+          <w:sz w:val="22"/>
+          <w:szCs w:val="22"/>
+        </w:rPr>
+        <w:t xml:space="preserve">Treatment </w:t>
+      </w:r>
+      <w:r>
+        <w:rPr>
+          <w:rFonts w:ascii="Helvetica" w:hAnsi="Helvetica"/>
+          <w:i/>
+          <w:iCs/>
+          <w:color w:val="000000" w:themeColor="text1"/>
+          <w:sz w:val="22"/>
+          <w:szCs w:val="22"/>
+        </w:rPr>
+        <w:t>Assignment</w:t>
       </w:r>
     </w:p>
     <w:p>
@@ -4145,25 +5109,25 @@
           <w:sz w:val="22"/>
           <w:szCs w:val="22"/>
         </w:rPr>
-        <w:t>8</w:t>
-      </w:r>
-      <w:r>
-        <w:rPr>
-          <w:rFonts w:ascii="Helvetica" w:hAnsi="Helvetica"/>
-          <w:color w:val="000000" w:themeColor="text1"/>
-          <w:sz w:val="22"/>
-          <w:szCs w:val="22"/>
-        </w:rPr>
-        <w:t xml:space="preserve"> shows the relationship between </w:t>
-      </w:r>
-      <w:r>
-        <w:rPr>
-          <w:rFonts w:ascii="Helvetica" w:hAnsi="Helvetica"/>
-          <w:color w:val="000000" w:themeColor="text1"/>
-          <w:sz w:val="22"/>
-          <w:szCs w:val="22"/>
-        </w:rPr>
-        <w:t>prostate cancer mortality risk, OC mortality risk, and treatment assignment, with each dot representing a patient and the color giving his primary treatment</w:t>
+        <w:t>7</w:t>
+      </w:r>
+      <w:r>
+        <w:rPr>
+          <w:rFonts w:ascii="Helvetica" w:hAnsi="Helvetica"/>
+          <w:color w:val="000000" w:themeColor="text1"/>
+          <w:sz w:val="22"/>
+          <w:szCs w:val="22"/>
+        </w:rPr>
+        <w:t xml:space="preserve"> shows the </w:t>
+      </w:r>
+      <w:r>
+        <w:rPr>
+          <w:rFonts w:ascii="Helvetica" w:hAnsi="Helvetica"/>
+          <w:color w:val="000000" w:themeColor="text1"/>
+          <w:sz w:val="22"/>
+          <w:szCs w:val="22"/>
+        </w:rPr>
+        <w:t>proportion of patients in PLCO who received definitive treatment (prostatectomy, radiation, or radiation + hormone therapy) grouped by prostate cancer risk and OC mortality risk</w:t>
       </w:r>
       <w:r>
         <w:rPr>
@@ -4181,131 +5145,8 @@
           <w:sz w:val="22"/>
           <w:szCs w:val="22"/>
         </w:rPr>
-        <w:t xml:space="preserve">Clinicians seem to do well at identifying patients at very high and high risk of OC mortality, and most of these patients did not receive curative therapy. Similarly, clinicians seem to successfully identify patients at very low OC mortality risk and prescribe them more aggressive treatment—even when their prostate cancer characteristics might not warrant it. However, clinicians appear to struggle to accurately classify men in the low and moderate OC </w:t>
-      </w:r>
-      <w:r>
-        <w:rPr>
-          <w:rFonts w:ascii="Helvetica" w:hAnsi="Helvetica"/>
-          <w:color w:val="000000" w:themeColor="text1"/>
-          <w:sz w:val="22"/>
-          <w:szCs w:val="22"/>
-        </w:rPr>
-        <w:lastRenderedPageBreak/>
-        <w:t xml:space="preserve">mortality risk categories. Many of the men at moderate OC mortality risk and unfavorable intermediate/high/very high PC mortality risk are being placed on active surveillance, even though most of these men should receive curative treatment; the same is true for the low OC mortality risk men with favorable intermediate PC risk who are placed on active surveillance.  </w:t>
-      </w:r>
-    </w:p>
-    <w:p>
-      <w:pPr>
-        <w:spacing w:line="360" w:lineRule="auto"/>
-        <w:rPr>
-          <w:rFonts w:ascii="Helvetica" w:hAnsi="Helvetica"/>
-          <w:color w:val="000000" w:themeColor="text1"/>
-          <w:sz w:val="22"/>
-          <w:szCs w:val="22"/>
-        </w:rPr>
-      </w:pPr>
-    </w:p>
-    <w:p>
-      <w:pPr>
-        <w:spacing w:line="360" w:lineRule="auto"/>
-        <w:rPr>
-          <w:rFonts w:ascii="Helvetica" w:hAnsi="Helvetica"/>
-          <w:color w:val="000000" w:themeColor="text1"/>
-          <w:sz w:val="22"/>
-          <w:szCs w:val="22"/>
-        </w:rPr>
-      </w:pPr>
-      <w:r>
-        <w:rPr>
-          <w:rFonts w:ascii="Helvetica" w:hAnsi="Helvetica"/>
-          <w:color w:val="000000" w:themeColor="text1"/>
-          <w:sz w:val="22"/>
-          <w:szCs w:val="22"/>
-        </w:rPr>
-        <w:t>Using our OC mortality prediction model and information on PLCO patients’ prostate cancers, we made treatment recommendations according to the 2020 NCCN guidelines [2]. We compared these recommendations with the treatments the men actually received</w:t>
-      </w:r>
-      <w:r>
-        <w:rPr>
-          <w:rFonts w:ascii="Helvetica" w:hAnsi="Helvetica"/>
-          <w:color w:val="000000" w:themeColor="text1"/>
-          <w:sz w:val="22"/>
-          <w:szCs w:val="22"/>
-        </w:rPr>
-        <w:t xml:space="preserve">, and classify them as concordant, too aggressive, or not aggressive enough in Table 4. We see that roughly a quarter of very low OC mortality risk patients are receiving treatment that is too aggressive, while roughly half of moderate and </w:t>
-      </w:r>
-      <w:proofErr w:type="gramStart"/>
-      <w:r>
-        <w:rPr>
-          <w:rFonts w:ascii="Helvetica" w:hAnsi="Helvetica"/>
-          <w:color w:val="000000" w:themeColor="text1"/>
-          <w:sz w:val="22"/>
-          <w:szCs w:val="22"/>
-        </w:rPr>
-        <w:t>high risk</w:t>
-      </w:r>
-      <w:proofErr w:type="gramEnd"/>
-      <w:r>
-        <w:rPr>
-          <w:rFonts w:ascii="Helvetica" w:hAnsi="Helvetica"/>
-          <w:color w:val="000000" w:themeColor="text1"/>
-          <w:sz w:val="22"/>
-          <w:szCs w:val="22"/>
-        </w:rPr>
-        <w:t xml:space="preserve"> OC mortality risk patients are receiving treatment that is </w:t>
-      </w:r>
-      <w:proofErr w:type="spellStart"/>
-      <w:r>
-        <w:rPr>
-          <w:rFonts w:ascii="Helvetica" w:hAnsi="Helvetica"/>
-          <w:color w:val="000000" w:themeColor="text1"/>
-          <w:sz w:val="22"/>
-          <w:szCs w:val="22"/>
-        </w:rPr>
-        <w:t>nonconcordant</w:t>
-      </w:r>
-      <w:proofErr w:type="spellEnd"/>
-      <w:r>
-        <w:rPr>
-          <w:rFonts w:ascii="Helvetica" w:hAnsi="Helvetica"/>
-          <w:color w:val="000000" w:themeColor="text1"/>
-          <w:sz w:val="22"/>
-          <w:szCs w:val="22"/>
-        </w:rPr>
-        <w:t xml:space="preserve"> with recommendations. For high risk patients, 30.6% of patients receive treatment that is not aggressive enough, suggesting excessive pessimism in estimating OC mortality risk; 22.2% receive treatment that is too aggressive.  </w:t>
-      </w:r>
-    </w:p>
-    <w:p>
-      <w:pPr>
-        <w:spacing w:line="360" w:lineRule="auto"/>
-        <w:rPr>
-          <w:rFonts w:ascii="Helvetica" w:hAnsi="Helvetica"/>
-          <w:color w:val="000000" w:themeColor="text1"/>
-          <w:sz w:val="22"/>
-          <w:szCs w:val="22"/>
-        </w:rPr>
-      </w:pPr>
-    </w:p>
-    <w:p>
-      <w:pPr>
-        <w:spacing w:line="360" w:lineRule="auto"/>
-        <w:rPr>
-          <w:rFonts w:ascii="Helvetica" w:hAnsi="Helvetica"/>
-          <w:color w:val="000000" w:themeColor="text1"/>
-          <w:sz w:val="22"/>
-          <w:szCs w:val="22"/>
-        </w:rPr>
-      </w:pPr>
-    </w:p>
-    <w:p>
-      <w:pPr>
-        <w:spacing w:line="360" w:lineRule="auto"/>
-        <w:rPr>
-          <w:rFonts w:ascii="Helvetica" w:hAnsi="Helvetica"/>
-          <w:color w:val="000000" w:themeColor="text1"/>
-          <w:sz w:val="22"/>
-          <w:szCs w:val="22"/>
-        </w:rPr>
-      </w:pPr>
+        <w:t>We see evidence that clinicians are taking OC mortality into account when assigning treatment,</w:t>
+      </w:r>
       <w:r>
         <w:rPr>
           <w:rFonts w:ascii="Helvetica" w:hAnsi="Helvetica"/>
@@ -4315,6 +5156,77 @@
           <w:sz w:val="22"/>
           <w:szCs w:val="22"/>
         </w:rPr>
+        <w:t xml:space="preserve"> </w:t>
+      </w:r>
+      <w:r>
+        <w:rPr>
+          <w:rFonts w:ascii="Helvetica" w:hAnsi="Helvetica"/>
+          <w:color w:val="000000" w:themeColor="text1"/>
+          <w:sz w:val="22"/>
+          <w:szCs w:val="22"/>
+        </w:rPr>
+        <w:t>as patients with reduced life expectancy are overall less likely to receive definitive treatment. However, patients with low to intermediate risk prostate cancer and reduced life expectancy are still often overtreated. Half of patients with low risk prostate cancer and life expectancy &lt;10 years received definitive treatment, which goes against NCCN guidelines, and similarly almost 80% of patients with intermediate risk prostate cancer and reduced life expectancy</w:t>
+      </w:r>
+      <w:r>
+        <w:rPr>
+          <w:rFonts w:ascii="Helvetica" w:hAnsi="Helvetica"/>
+          <w:color w:val="000000" w:themeColor="text1"/>
+          <w:sz w:val="22"/>
+          <w:szCs w:val="22"/>
+        </w:rPr>
+        <w:t xml:space="preserve"> received definitive treatment</w:t>
+      </w:r>
+      <w:r>
+        <w:rPr>
+          <w:rFonts w:ascii="Helvetica" w:hAnsi="Helvetica"/>
+          <w:color w:val="000000" w:themeColor="text1"/>
+          <w:sz w:val="22"/>
+          <w:szCs w:val="22"/>
+        </w:rPr>
+        <w:t xml:space="preserve">. </w:t>
+      </w:r>
+    </w:p>
+    <w:p>
+      <w:pPr>
+        <w:spacing w:line="360" w:lineRule="auto"/>
+        <w:rPr>
+          <w:rFonts w:ascii="Helvetica" w:hAnsi="Helvetica"/>
+          <w:color w:val="000000" w:themeColor="text1"/>
+          <w:sz w:val="22"/>
+          <w:szCs w:val="22"/>
+        </w:rPr>
+      </w:pPr>
+    </w:p>
+    <w:p>
+      <w:pPr>
+        <w:spacing w:line="360" w:lineRule="auto"/>
+        <w:rPr>
+          <w:rFonts w:ascii="Helvetica" w:hAnsi="Helvetica"/>
+          <w:color w:val="000000" w:themeColor="text1"/>
+          <w:sz w:val="22"/>
+          <w:szCs w:val="22"/>
+        </w:rPr>
+      </w:pPr>
+    </w:p>
+    <w:p>
+      <w:pPr>
+        <w:spacing w:line="360" w:lineRule="auto"/>
+        <w:rPr>
+          <w:rFonts w:ascii="Helvetica" w:hAnsi="Helvetica"/>
+          <w:color w:val="000000" w:themeColor="text1"/>
+          <w:sz w:val="22"/>
+          <w:szCs w:val="22"/>
+        </w:rPr>
+      </w:pPr>
+      <w:r>
+        <w:rPr>
+          <w:rFonts w:ascii="Helvetica" w:hAnsi="Helvetica"/>
+          <w:b/>
+          <w:bCs/>
+          <w:color w:val="000000" w:themeColor="text1"/>
+          <w:sz w:val="22"/>
+          <w:szCs w:val="22"/>
+        </w:rPr>
         <w:t>Discussion</w:t>
       </w:r>
     </w:p>
@@ -4380,7 +5292,7 @@
           <w:sz w:val="22"/>
           <w:szCs w:val="22"/>
         </w:rPr>
-        <w:t>https://elizabethchase.shinyapps.io/pctreat/.</w:t>
+        <w:t>https://elizabethchase.shinyapps.io/</w:t>
       </w:r>
       <w:r>
         <w:rPr>
@@ -4389,6 +5301,24 @@
           <w:sz w:val="22"/>
           <w:szCs w:val="22"/>
         </w:rPr>
+        <w:t>ocm_app</w:t>
+      </w:r>
+      <w:r>
+        <w:rPr>
+          <w:rFonts w:ascii="Helvetica" w:eastAsia="Times New Roman" w:hAnsi="Helvetica" w:cs="Times New Roman"/>
+          <w:color w:val="000000" w:themeColor="text1"/>
+          <w:sz w:val="22"/>
+          <w:szCs w:val="22"/>
+        </w:rPr>
+        <w:t>/.</w:t>
+      </w:r>
+      <w:r>
+        <w:rPr>
+          <w:rFonts w:ascii="Helvetica" w:eastAsia="Times New Roman" w:hAnsi="Helvetica" w:cs="Times New Roman"/>
+          <w:color w:val="000000" w:themeColor="text1"/>
+          <w:sz w:val="22"/>
+          <w:szCs w:val="22"/>
+        </w:rPr>
         <w:t xml:space="preserve"> We believe it will be of particular use for patients at low to moderate risk of OC mortality with favorable intermediate to high risk prostate cancer.</w:t>
       </w:r>
       <w:r>
@@ -4448,7 +5378,7 @@
           <w:szCs w:val="22"/>
         </w:rPr>
         <w:lastRenderedPageBreak/>
-        <w:t xml:space="preserve">researchers to reproduce our analysis and perform similar analyses for new disease sites and applications. This is particularly important because the approach we use here—building an OC mortality model for cancer patients in a non-cancer patient study—may be generalizable to other cancer patient populations where the cancer-specific mortality is low, and using cohorts likes NHANES vastly increases the number and quality of the OC mortality predictors that can be considered as candidates. Further research is needed, but this idea may be useful to researchers working on breast cancer, head and neck cancer, and many other disease sites where OC mortality is the primary driver of mortality. </w:t>
+        <w:t xml:space="preserve">researchers to reproduce our analysis and perform similar analyses for new disease sites and applications. This is particularly important because the approach we use here—building an OC mortality model for cancer patients in a non-cancer patient study—may be generalizable to other cancer patient populations where the cancer-specific mortality is low, and using cohorts likes NHANES vastly increases the number and quality of the OC mortality predictors that can be considered as candidates. Further research is needed, but this idea may be useful to researchers working on breast cancer, head and neck cancer, and other disease sites where OC mortality is the primary driver of mortality. </w:t>
       </w:r>
     </w:p>
     <w:p>
@@ -4488,7 +5418,25 @@
           <w:sz w:val="22"/>
           <w:szCs w:val="22"/>
         </w:rPr>
-        <w:t xml:space="preserve">Although it has its strengths, building a cancer OC mortality prediction model in a non-cancer patient population could introduce bias. We addressed this limitation through sensitivity analyses of the effect of prostate cancer within our model, and we validated our model in a prostate cancer population, so we believe the risk of bias is low. However, this approach limits our ability to obtain predictions of OC cumulative incidence without refitting the model within PLCO (what we do here) or combining our model with other prostate cancer specific mortality prediction tools. Our decision to not use the NHANES survey weights is another weakness of our analysis. If used properly, the survey weights would make our final model nationally representative of the US population and would also correct somewhat for missingness. These strengths are formidable; however, the methodological challenges of incorporating the weights within a </w:t>
+        <w:t>Although it has its strengths, building a cancer OC mortality prediction model in a non-cancer patient population could introduce bias. We addressed this limitation through sensitivity analyses of the effect of prostate cancer within our model, and we validated our model in a prostate cancer population, so we believe the risk of bias is low. However, this approach limits our ability to obtain predictions of OC cumulative incidence without refitting the model within PLCO or combining our model with other prostate cancer specific mortality prediction tools. Our decision to not use the NHANES survey weights is another weakness of our analysis. If used properly, the survey weights would make our final model nationally representative of the US population and would correct somewhat for missing</w:t>
+      </w:r>
+      <w:r>
+        <w:rPr>
+          <w:rFonts w:ascii="Helvetica" w:eastAsia="Times New Roman" w:hAnsi="Helvetica" w:cs="Times New Roman"/>
+          <w:color w:val="000000" w:themeColor="text1"/>
+          <w:sz w:val="22"/>
+          <w:szCs w:val="22"/>
+        </w:rPr>
+        <w:t xml:space="preserve"> data</w:t>
+      </w:r>
+      <w:r>
+        <w:rPr>
+          <w:rFonts w:ascii="Helvetica" w:eastAsia="Times New Roman" w:hAnsi="Helvetica" w:cs="Times New Roman"/>
+          <w:color w:val="000000" w:themeColor="text1"/>
+          <w:sz w:val="22"/>
+          <w:szCs w:val="22"/>
+        </w:rPr>
+        <w:t xml:space="preserve">. These strengths are formidable; however, the methodological challenges of incorporating the weights within a </w:t>
       </w:r>
       <w:r>
         <w:rPr>
@@ -4607,7 +5555,6 @@
           <w:szCs w:val="22"/>
         </w:rPr>
       </w:pPr>
-      <w:proofErr w:type="spellStart"/>
       <w:r>
         <w:rPr>
           <w:rFonts w:ascii="Helvetica" w:hAnsi="Helvetica"/>
@@ -4618,19 +5565,7 @@
           <w:szCs w:val="22"/>
         </w:rPr>
         <w:lastRenderedPageBreak/>
-        <w:t>Re</w:t>
-      </w:r>
-      <w:proofErr w:type="spellEnd"/>
-      <w:r>
-        <w:rPr>
-          <w:rFonts w:ascii="Helvetica" w:hAnsi="Helvetica"/>
-          <w:b/>
-          <w:bCs/>
-          <w:color w:val="000000" w:themeColor="text1"/>
-          <w:sz w:val="22"/>
-          <w:szCs w:val="22"/>
-        </w:rPr>
-        <w:t>ferences</w:t>
+        <w:t>References</w:t>
       </w:r>
     </w:p>
     <w:p>

</xml_diff>